<commit_message>
Tilføjet og ændret nogle ting
</commit_message>
<xml_diff>
--- a/Aflevering 3/E17-I4SWD-DesignPatternsAssignmentGroup4-Composite-report.docx
+++ b/Aflevering 3/E17-I4SWD-DesignPatternsAssignmentGroup4-Composite-report.docx
@@ -224,7 +224,6 @@
                 <w:lang w:eastAsia="da-DK"/>
               </w:rPr>
             </w:pPr>
-            <w:proofErr w:type="spellStart"/>
             <w:r>
               <w:rPr>
                 <w:rFonts w:ascii="Arial" w:eastAsia="Times New Roman" w:hAnsi="Arial" w:cs="Arial"/>
@@ -233,18 +232,7 @@
                 <w:szCs w:val="24"/>
                 <w:lang w:eastAsia="da-DK"/>
               </w:rPr>
-              <w:t>Studienr</w:t>
-            </w:r>
-            <w:proofErr w:type="spellEnd"/>
-            <w:r>
-              <w:rPr>
-                <w:rFonts w:ascii="Arial" w:eastAsia="Times New Roman" w:hAnsi="Arial" w:cs="Arial"/>
-                <w:color w:val="000000"/>
-                <w:sz w:val="24"/>
-                <w:szCs w:val="24"/>
-                <w:lang w:eastAsia="da-DK"/>
-              </w:rPr>
-              <w:t>.:</w:t>
+              <w:t>Studienr.:</w:t>
             </w:r>
           </w:p>
         </w:tc>
@@ -264,7 +252,6 @@
                 <w:lang w:eastAsia="da-DK"/>
               </w:rPr>
             </w:pPr>
-            <w:proofErr w:type="spellStart"/>
             <w:r>
               <w:rPr>
                 <w:rFonts w:ascii="Arial" w:eastAsia="Times New Roman" w:hAnsi="Arial" w:cs="Arial"/>
@@ -275,7 +262,6 @@
               </w:rPr>
               <w:t>auID</w:t>
             </w:r>
-            <w:proofErr w:type="spellEnd"/>
           </w:p>
         </w:tc>
       </w:tr>
@@ -700,7 +686,9 @@
               <w:tab w:val="right" w:leader="dot" w:pos="9628"/>
             </w:tabs>
             <w:rPr>
+              <w:rFonts w:eastAsiaTheme="minorEastAsia"/>
               <w:noProof/>
+              <w:lang w:eastAsia="da-DK"/>
             </w:rPr>
           </w:pPr>
           <w:r>
@@ -712,7 +700,7 @@
           <w:r>
             <w:fldChar w:fldCharType="separate"/>
           </w:r>
-          <w:hyperlink w:anchor="_Toc511383032" w:history="1">
+          <w:hyperlink w:anchor="_Toc511424285" w:history="1">
             <w:r>
               <w:rPr>
                 <w:rStyle w:val="Hyperlink"/>
@@ -739,7 +727,7 @@
                 <w:noProof/>
                 <w:webHidden/>
               </w:rPr>
-              <w:instrText xml:space="preserve"> PAGEREF _Toc511383032 \h </w:instrText>
+              <w:instrText xml:space="preserve"> PAGEREF _Toc511424285 \h </w:instrText>
             </w:r>
             <w:r>
               <w:rPr>
@@ -777,10 +765,12 @@
               <w:tab w:val="right" w:leader="dot" w:pos="9628"/>
             </w:tabs>
             <w:rPr>
+              <w:rFonts w:eastAsiaTheme="minorEastAsia"/>
               <w:noProof/>
+              <w:lang w:eastAsia="da-DK"/>
             </w:rPr>
           </w:pPr>
-          <w:hyperlink w:anchor="_Toc511383033" w:history="1">
+          <w:hyperlink w:anchor="_Toc511424286" w:history="1">
             <w:r>
               <w:rPr>
                 <w:rStyle w:val="Hyperlink"/>
@@ -807,7 +797,7 @@
                 <w:noProof/>
                 <w:webHidden/>
               </w:rPr>
-              <w:instrText xml:space="preserve"> PAGEREF _Toc511383033 \h </w:instrText>
+              <w:instrText xml:space="preserve"> PAGEREF _Toc511424286 \h </w:instrText>
             </w:r>
             <w:r>
               <w:rPr>
@@ -845,16 +835,18 @@
               <w:tab w:val="right" w:leader="dot" w:pos="9628"/>
             </w:tabs>
             <w:rPr>
+              <w:rFonts w:eastAsiaTheme="minorEastAsia"/>
               <w:noProof/>
+              <w:lang w:eastAsia="da-DK"/>
             </w:rPr>
           </w:pPr>
-          <w:hyperlink w:anchor="_Toc511383034" w:history="1">
+          <w:hyperlink w:anchor="_Toc511424287" w:history="1">
             <w:r>
               <w:rPr>
                 <w:rStyle w:val="Hyperlink"/>
                 <w:noProof/>
               </w:rPr>
-              <w:t>Diagrammer</w:t>
+              <w:t>Typer af design</w:t>
             </w:r>
             <w:r>
               <w:rPr>
@@ -875,7 +867,7 @@
                 <w:noProof/>
                 <w:webHidden/>
               </w:rPr>
-              <w:instrText xml:space="preserve"> PAGEREF _Toc511383034 \h </w:instrText>
+              <w:instrText xml:space="preserve"> PAGEREF _Toc511424287 \h </w:instrText>
             </w:r>
             <w:r>
               <w:rPr>
@@ -896,6 +888,76 @@
                 <w:webHidden/>
               </w:rPr>
               <w:t>3</w:t>
+            </w:r>
+            <w:r>
+              <w:rPr>
+                <w:noProof/>
+                <w:webHidden/>
+              </w:rPr>
+              <w:fldChar w:fldCharType="end"/>
+            </w:r>
+          </w:hyperlink>
+        </w:p>
+        <w:p>
+          <w:pPr>
+            <w:pStyle w:val="Indholdsfortegnelse1"/>
+            <w:tabs>
+              <w:tab w:val="right" w:leader="dot" w:pos="9628"/>
+            </w:tabs>
+            <w:rPr>
+              <w:rFonts w:eastAsiaTheme="minorEastAsia"/>
+              <w:noProof/>
+              <w:lang w:eastAsia="da-DK"/>
+            </w:rPr>
+          </w:pPr>
+          <w:hyperlink w:anchor="_Toc511424288" w:history="1">
+            <w:r>
+              <w:rPr>
+                <w:rStyle w:val="Hyperlink"/>
+                <w:noProof/>
+              </w:rPr>
+              <w:t>Eksempel på anvendelse</w:t>
+            </w:r>
+            <w:r>
+              <w:rPr>
+                <w:noProof/>
+                <w:webHidden/>
+              </w:rPr>
+              <w:tab/>
+            </w:r>
+            <w:r>
+              <w:rPr>
+                <w:noProof/>
+                <w:webHidden/>
+              </w:rPr>
+              <w:fldChar w:fldCharType="begin"/>
+            </w:r>
+            <w:r>
+              <w:rPr>
+                <w:noProof/>
+                <w:webHidden/>
+              </w:rPr>
+              <w:instrText xml:space="preserve"> PAGEREF _Toc511424288 \h </w:instrText>
+            </w:r>
+            <w:r>
+              <w:rPr>
+                <w:noProof/>
+                <w:webHidden/>
+              </w:rPr>
+            </w:r>
+            <w:r>
+              <w:rPr>
+                <w:noProof/>
+                <w:webHidden/>
+              </w:rPr>
+              <w:fldChar w:fldCharType="separate"/>
+            </w:r>
+            <w:r>
+              <w:rPr>
+                <w:noProof/>
+                <w:webHidden/>
+              </w:rPr>
+              <w:t>4</w:t>
             </w:r>
             <w:r>
               <w:rPr>
@@ -913,16 +975,18 @@
               <w:tab w:val="right" w:leader="dot" w:pos="9628"/>
             </w:tabs>
             <w:rPr>
+              <w:rFonts w:eastAsiaTheme="minorEastAsia"/>
               <w:noProof/>
+              <w:lang w:eastAsia="da-DK"/>
             </w:rPr>
           </w:pPr>
-          <w:hyperlink w:anchor="_Toc511383035" w:history="1">
+          <w:hyperlink w:anchor="_Toc511424289" w:history="1">
             <w:r>
               <w:rPr>
                 <w:rStyle w:val="Hyperlink"/>
                 <w:noProof/>
               </w:rPr>
-              <w:t>Eksempel</w:t>
+              <w:t>SOLID</w:t>
             </w:r>
             <w:r>
               <w:rPr>
@@ -943,7 +1007,7 @@
                 <w:noProof/>
                 <w:webHidden/>
               </w:rPr>
-              <w:instrText xml:space="preserve"> PAGEREF _Toc511383035 \h </w:instrText>
+              <w:instrText xml:space="preserve"> PAGEREF _Toc511424289 \h </w:instrText>
             </w:r>
             <w:r>
               <w:rPr>
@@ -963,7 +1027,147 @@
                 <w:noProof/>
                 <w:webHidden/>
               </w:rPr>
-              <w:t>3</w:t>
+              <w:t>4</w:t>
+            </w:r>
+            <w:r>
+              <w:rPr>
+                <w:noProof/>
+                <w:webHidden/>
+              </w:rPr>
+              <w:fldChar w:fldCharType="end"/>
+            </w:r>
+          </w:hyperlink>
+        </w:p>
+        <w:p>
+          <w:pPr>
+            <w:pStyle w:val="Indholdsfortegnelse2"/>
+            <w:tabs>
+              <w:tab w:val="right" w:leader="dot" w:pos="9628"/>
+            </w:tabs>
+            <w:rPr>
+              <w:rFonts w:eastAsiaTheme="minorEastAsia"/>
+              <w:noProof/>
+              <w:lang w:eastAsia="da-DK"/>
+            </w:rPr>
+          </w:pPr>
+          <w:hyperlink w:anchor="_Toc511424290" w:history="1">
+            <w:r>
+              <w:rPr>
+                <w:rStyle w:val="Hyperlink"/>
+                <w:noProof/>
+              </w:rPr>
+              <w:t>Diagrammer</w:t>
+            </w:r>
+            <w:r>
+              <w:rPr>
+                <w:noProof/>
+                <w:webHidden/>
+              </w:rPr>
+              <w:tab/>
+            </w:r>
+            <w:r>
+              <w:rPr>
+                <w:noProof/>
+                <w:webHidden/>
+              </w:rPr>
+              <w:fldChar w:fldCharType="begin"/>
+            </w:r>
+            <w:r>
+              <w:rPr>
+                <w:noProof/>
+                <w:webHidden/>
+              </w:rPr>
+              <w:instrText xml:space="preserve"> PAGEREF _Toc511424290 \h </w:instrText>
+            </w:r>
+            <w:r>
+              <w:rPr>
+                <w:noProof/>
+                <w:webHidden/>
+              </w:rPr>
+            </w:r>
+            <w:r>
+              <w:rPr>
+                <w:noProof/>
+                <w:webHidden/>
+              </w:rPr>
+              <w:fldChar w:fldCharType="separate"/>
+            </w:r>
+            <w:r>
+              <w:rPr>
+                <w:noProof/>
+                <w:webHidden/>
+              </w:rPr>
+              <w:t>5</w:t>
+            </w:r>
+            <w:r>
+              <w:rPr>
+                <w:noProof/>
+                <w:webHidden/>
+              </w:rPr>
+              <w:fldChar w:fldCharType="end"/>
+            </w:r>
+          </w:hyperlink>
+        </w:p>
+        <w:p>
+          <w:pPr>
+            <w:pStyle w:val="Indholdsfortegnelse2"/>
+            <w:tabs>
+              <w:tab w:val="right" w:leader="dot" w:pos="9628"/>
+            </w:tabs>
+            <w:rPr>
+              <w:rFonts w:eastAsiaTheme="minorEastAsia"/>
+              <w:noProof/>
+              <w:lang w:eastAsia="da-DK"/>
+            </w:rPr>
+          </w:pPr>
+          <w:hyperlink w:anchor="_Toc511424291" w:history="1">
+            <w:r>
+              <w:rPr>
+                <w:rStyle w:val="Hyperlink"/>
+                <w:noProof/>
+              </w:rPr>
+              <w:t>Eksempel på træstruktur</w:t>
+            </w:r>
+            <w:r>
+              <w:rPr>
+                <w:noProof/>
+                <w:webHidden/>
+              </w:rPr>
+              <w:tab/>
+            </w:r>
+            <w:r>
+              <w:rPr>
+                <w:noProof/>
+                <w:webHidden/>
+              </w:rPr>
+              <w:fldChar w:fldCharType="begin"/>
+            </w:r>
+            <w:r>
+              <w:rPr>
+                <w:noProof/>
+                <w:webHidden/>
+              </w:rPr>
+              <w:instrText xml:space="preserve"> PAGEREF _Toc511424291 \h </w:instrText>
+            </w:r>
+            <w:r>
+              <w:rPr>
+                <w:noProof/>
+                <w:webHidden/>
+              </w:rPr>
+            </w:r>
+            <w:r>
+              <w:rPr>
+                <w:noProof/>
+                <w:webHidden/>
+              </w:rPr>
+              <w:fldChar w:fldCharType="separate"/>
+            </w:r>
+            <w:r>
+              <w:rPr>
+                <w:noProof/>
+                <w:webHidden/>
+              </w:rPr>
+              <w:t>7</w:t>
             </w:r>
             <w:r>
               <w:rPr>
@@ -981,16 +1185,18 @@
               <w:tab w:val="right" w:leader="dot" w:pos="9628"/>
             </w:tabs>
             <w:rPr>
+              <w:rFonts w:eastAsiaTheme="minorEastAsia"/>
               <w:noProof/>
+              <w:lang w:eastAsia="da-DK"/>
             </w:rPr>
           </w:pPr>
-          <w:hyperlink w:anchor="_Toc511383036" w:history="1">
+          <w:hyperlink w:anchor="_Toc511424292" w:history="1">
             <w:r>
               <w:rPr>
                 <w:rStyle w:val="Hyperlink"/>
                 <w:noProof/>
               </w:rPr>
-              <w:t>Analyse og konklusion</w:t>
+              <w:t>Konklusion</w:t>
             </w:r>
             <w:r>
               <w:rPr>
@@ -1011,7 +1217,7 @@
                 <w:noProof/>
                 <w:webHidden/>
               </w:rPr>
-              <w:instrText xml:space="preserve"> PAGEREF _Toc511383036 \h </w:instrText>
+              <w:instrText xml:space="preserve"> PAGEREF _Toc511424292 \h </w:instrText>
             </w:r>
             <w:r>
               <w:rPr>
@@ -1031,7 +1237,7 @@
                 <w:noProof/>
                 <w:webHidden/>
               </w:rPr>
-              <w:t>3</w:t>
+              <w:t>7</w:t>
             </w:r>
             <w:r>
               <w:rPr>
@@ -1076,7 +1282,7 @@
       <w:pPr>
         <w:pStyle w:val="Overskrift1"/>
       </w:pPr>
-      <w:bookmarkStart w:id="0" w:name="_Toc511383032"/>
+      <w:bookmarkStart w:id="0" w:name="_Toc511424285"/>
       <w:r>
         <w:lastRenderedPageBreak/>
         <w:t>Indledning</w:t>
@@ -1085,770 +1291,196 @@
     </w:p>
     <w:p>
       <w:r>
-        <w:t xml:space="preserve">Som pattern er der blevet valgt </w:t>
+        <w:t>Der er blevet valgt at arbejde med</w:t>
+      </w:r>
+      <w:r>
+        <w:t xml:space="preserve"> </w:t>
+      </w:r>
+      <w:r>
+        <w:t>C</w:t>
+      </w:r>
+      <w:r>
+        <w:t xml:space="preserve">omposite pattern, </w:t>
+      </w:r>
+      <w:r>
+        <w:t>som er ideel til</w:t>
+      </w:r>
+      <w:r>
+        <w:t xml:space="preserve"> at håndtere data i en træstruktur.</w:t>
+      </w:r>
+      <w:r>
+        <w:t xml:space="preserve"> Dette </w:t>
+      </w:r>
+      <w:r>
+        <w:t>er</w:t>
+      </w:r>
+      <w:r>
+        <w:t xml:space="preserve"> begrundet af, at designet tager udgangspunkt i at individuelle objekter og kompositioner af objekter kan behandles ens. </w:t>
+      </w:r>
+      <w:r>
+        <w:t xml:space="preserve">Composite pattern er derfor god at bruge hvis der ønskes at arbejde med komponenter, der er </w:t>
+      </w:r>
+      <w:r>
+        <w:t>”under”</w:t>
+      </w:r>
+      <w:r>
+        <w:t xml:space="preserve"> andre komponenter</w:t>
+      </w:r>
+      <w:r>
+        <w:t xml:space="preserve">, dvs. komponenterne kan indeholde </w:t>
+      </w:r>
+      <w:r>
+        <w:rPr>
+          <w:i/>
+        </w:rPr>
+        <w:t>children</w:t>
+      </w:r>
+      <w:r>
+        <w:t xml:space="preserve"> (børn)</w:t>
+      </w:r>
+      <w:r>
+        <w:t>.</w:t>
+      </w:r>
+      <w:r>
+        <w:t xml:space="preserve"> Mulige træstrukturer kan være et hierarki i en virksomhed, hierarki i militæret eller et hierarki af komponenter som der anvendes i GUI-programmering. </w:t>
+      </w:r>
+      <w:r>
+        <w:t xml:space="preserve">For at fremvise et eksempel på anvendelse af dette design pattern er der blevet opsat rang-system over militæret i flåden. </w:t>
+      </w:r>
+      <w:r>
+        <w:t>Dette pattern er meget generelt og simpelt at implementere, men det kan være besværligt at tilføje nye metoder, idét det kræver at man ændrer eksisterende klasser.</w:t>
+      </w:r>
+    </w:p>
+    <w:p>
+      <w:pPr>
+        <w:pStyle w:val="Overskrift1"/>
+      </w:pPr>
+      <w:bookmarkStart w:id="1" w:name="_Toc511424286"/>
+      <w:r>
+        <w:t>Struktur og dynamik</w:t>
+      </w:r>
+      <w:bookmarkEnd w:id="1"/>
+    </w:p>
+    <w:p>
+      <w:r>
+        <w:t xml:space="preserve">I </w:t>
+      </w:r>
+      <w:r>
+        <w:t>C</w:t>
+      </w:r>
+      <w:r>
+        <w:t xml:space="preserve">omposite design pattern indgår der normalt 3 klasser: </w:t>
+      </w:r>
+      <w:r>
+        <w:rPr>
+          <w:i/>
+        </w:rPr>
+        <w:t xml:space="preserve">Component, Composite </w:t>
+      </w:r>
+      <w:r>
+        <w:t xml:space="preserve">og </w:t>
+      </w:r>
+      <w:r>
+        <w:rPr>
+          <w:i/>
+        </w:rPr>
+        <w:t>Leaf</w:t>
+      </w:r>
+      <w:r>
+        <w:t>.</w:t>
+      </w:r>
+      <w:r>
+        <w:t xml:space="preserve"> </w:t>
+      </w:r>
+      <w:r>
+        <w:t xml:space="preserve">En klient (såsom et simpelt </w:t>
       </w:r>
       <w:proofErr w:type="spellStart"/>
       <w:r>
-        <w:t>composite</w:t>
+        <w:t>main</w:t>
       </w:r>
       <w:proofErr w:type="spellEnd"/>
       <w:r>
-        <w:t xml:space="preserve"> pattern, der er meget god til at håndtere data i en træstruktur.</w:t>
-      </w:r>
-      <w:r>
-        <w:t xml:space="preserve"> </w:t>
-      </w:r>
-      <w:proofErr w:type="spellStart"/>
-      <w:r>
-        <w:t>Composite</w:t>
-      </w:r>
-      <w:proofErr w:type="spellEnd"/>
-      <w:r>
-        <w:t xml:space="preserve"> pattern er derfor god at bruge hvis der ønskes at arbejde med komponenter, der er </w:t>
-      </w:r>
-      <w:r>
-        <w:t>inden</w:t>
-      </w:r>
-      <w:r>
-        <w:t>under andre komponenter</w:t>
+        <w:t xml:space="preserve"> program) kan derefter oprette instanser af klasserne. </w:t>
+      </w:r>
+      <w:r>
+        <w:t xml:space="preserve">Component er </w:t>
+      </w:r>
+      <w:r>
+        <w:rPr>
+          <w:i/>
+        </w:rPr>
+        <w:t>interfacet</w:t>
+      </w:r>
+      <w:r>
+        <w:t xml:space="preserve"> til objekterne i kompositionen. </w:t>
+      </w:r>
+      <w:r>
+        <w:t xml:space="preserve">Denne kan implementere default-behavior for metoder som er fælles for alle klasser, samt metoder som kan tilføje og fjerne </w:t>
+      </w:r>
+      <w:r>
+        <w:t>børn</w:t>
+      </w:r>
+      <w:r>
+        <w:t xml:space="preserve">-komponenter. Leaf er det primitive element: det har ingen børn og definerer metoder for det primitive objekt i kompositionen. Composite kan derimod </w:t>
+      </w:r>
+      <w:r>
+        <w:t xml:space="preserve">gemme en række af børn og implementerer metoder som kan tilgå sine børn. </w:t>
+      </w:r>
+      <w:r>
+        <w:t xml:space="preserve">Ved hjælp af rekursion vil det være meget nemt at traversere hele træstrukturen, da metoderne arves og </w:t>
+      </w:r>
+      <w:r>
+        <w:rPr>
+          <w:i/>
+        </w:rPr>
+        <w:t>overrides</w:t>
+      </w:r>
+      <w:r>
+        <w:t xml:space="preserve"> i det arvede klasser. Det er dog kun de relevante metoder for klasserne som overrides. </w:t>
+      </w:r>
+      <w:r>
+        <w:t xml:space="preserve">Det generelle klassediagram kan ses på </w:t>
+      </w:r>
+      <w:r>
+        <w:fldChar w:fldCharType="begin"/>
+      </w:r>
+      <w:r>
+        <w:instrText xml:space="preserve"> REF _Ref511419658 \h </w:instrText>
+      </w:r>
+      <w:r>
+        <w:fldChar w:fldCharType="separate"/>
+      </w:r>
+      <w:r>
+        <w:t xml:space="preserve">Figur </w:t>
+      </w:r>
+      <w:r>
+        <w:rPr>
+          <w:noProof/>
+        </w:rPr>
+        <w:t>1</w:t>
+      </w:r>
+      <w:r>
+        <w:fldChar w:fldCharType="end"/>
       </w:r>
       <w:r>
         <w:t>.</w:t>
       </w:r>
     </w:p>
     <w:p>
-      <w:r>
-        <w:t>Som eksempel er der valgt at arbejde med et rang-system over militæret i flåden</w:t>
-      </w:r>
-      <w:r>
-        <w:t xml:space="preserve">, hvor et element kan defineres som at være en del af et andet element eller underordnede. Eksemplet består af </w:t>
-      </w:r>
-      <w:proofErr w:type="spellStart"/>
-      <w:r>
-        <w:t>leaves</w:t>
-      </w:r>
-      <w:proofErr w:type="spellEnd"/>
-      <w:r>
-        <w:t xml:space="preserve"> og </w:t>
-      </w:r>
-      <w:proofErr w:type="spellStart"/>
-      <w:r>
-        <w:t>composites</w:t>
-      </w:r>
-      <w:proofErr w:type="spellEnd"/>
-      <w:r>
-        <w:t xml:space="preserve">, hvor </w:t>
-      </w:r>
-      <w:proofErr w:type="spellStart"/>
-      <w:r>
-        <w:t>leaf</w:t>
-      </w:r>
-      <w:proofErr w:type="spellEnd"/>
-      <w:r>
-        <w:t xml:space="preserve"> i dette tilfælde er den rang, som ikke kan have nogle underordnede</w:t>
-      </w:r>
-      <w:r>
-        <w:t>. Denne rang er ”</w:t>
-      </w:r>
-      <w:proofErr w:type="spellStart"/>
-      <w:r>
-        <w:t>Sailor</w:t>
-      </w:r>
-      <w:proofErr w:type="spellEnd"/>
-      <w:r>
-        <w:t xml:space="preserve">”. </w:t>
-      </w:r>
-      <w:proofErr w:type="spellStart"/>
-      <w:r>
-        <w:t>Composites</w:t>
-      </w:r>
-      <w:proofErr w:type="spellEnd"/>
-      <w:r>
-        <w:t xml:space="preserve"> er derimod dem, der har mulighed for at have en eller flere underordnede. </w:t>
-      </w:r>
-      <w:r>
-        <w:t xml:space="preserve">Da der er flere funktioner der kan bruges i både </w:t>
-      </w:r>
-      <w:proofErr w:type="spellStart"/>
-      <w:r>
-        <w:t>leaves</w:t>
-      </w:r>
-      <w:proofErr w:type="spellEnd"/>
-      <w:r>
-        <w:t xml:space="preserve"> og </w:t>
-      </w:r>
-      <w:proofErr w:type="spellStart"/>
-      <w:r>
-        <w:t>composite</w:t>
-      </w:r>
-      <w:proofErr w:type="spellEnd"/>
-      <w:r>
-        <w:t>, samt er der funktioner ud over disse</w:t>
-      </w:r>
-      <w:r>
-        <w:t>, bruges en component klasse</w:t>
-      </w:r>
-      <w:r>
-        <w:t xml:space="preserve">, som </w:t>
-      </w:r>
-      <w:r>
-        <w:t>beskriver alle funktioner, både dem der er fælles, samt dem</w:t>
-      </w:r>
-      <w:r>
-        <w:t>,</w:t>
-      </w:r>
-      <w:r>
-        <w:t xml:space="preserve"> der virker for </w:t>
-      </w:r>
-      <w:proofErr w:type="spellStart"/>
-      <w:r>
-        <w:t>leaves</w:t>
-      </w:r>
-      <w:proofErr w:type="spellEnd"/>
-      <w:r>
-        <w:t xml:space="preserve"> og </w:t>
-      </w:r>
-      <w:proofErr w:type="spellStart"/>
-      <w:r>
-        <w:t>composites</w:t>
-      </w:r>
-      <w:proofErr w:type="spellEnd"/>
-      <w:r>
-        <w:t>.</w:t>
-      </w:r>
-    </w:p>
-    <w:p>
-      <w:r>
-        <w:t xml:space="preserve">Med </w:t>
-      </w:r>
-      <w:proofErr w:type="spellStart"/>
-      <w:r>
-        <w:t>Composite</w:t>
-      </w:r>
-      <w:proofErr w:type="spellEnd"/>
-      <w:r>
-        <w:t xml:space="preserve"> pattern er det nemt at traversere alle elementer i træstrukturen</w:t>
-      </w:r>
-      <w:r>
-        <w:t>, samt er det muligt at traversere over specifikke dele, fx. Over obersten og alle under ham.</w:t>
-      </w:r>
-      <w:r>
-        <w:br/>
-      </w:r>
-      <w:proofErr w:type="spellStart"/>
-      <w:r>
-        <w:t>Composite</w:t>
-      </w:r>
-      <w:proofErr w:type="spellEnd"/>
-      <w:r>
-        <w:t xml:space="preserve"> pattern gør det</w:t>
-      </w:r>
-      <w:r>
-        <w:t xml:space="preserve"> også</w:t>
-      </w:r>
-      <w:r>
-        <w:t xml:space="preserve"> muligt at komponere objekter ind i en </w:t>
-      </w:r>
-      <w:proofErr w:type="spellStart"/>
-      <w:r>
-        <w:t>træ-struktur</w:t>
-      </w:r>
-      <w:proofErr w:type="spellEnd"/>
-      <w:r>
-        <w:t xml:space="preserve"> for at repræsentere hierarkier. </w:t>
-      </w:r>
-    </w:p>
-    <w:p>
-      <w:pPr>
-        <w:pStyle w:val="Overskrift1"/>
-      </w:pPr>
-      <w:bookmarkStart w:id="1" w:name="_Toc511383033"/>
-      <w:r>
-        <w:t>Struktur og dynamik</w:t>
-      </w:r>
-      <w:bookmarkEnd w:id="1"/>
-    </w:p>
-    <w:p>
-      <w:r>
-        <w:t xml:space="preserve">For at løse opgaven, er der taget </w:t>
-      </w:r>
-      <w:r>
-        <w:t>udgangspunkt i SOLID</w:t>
-      </w:r>
-      <w:r>
-        <w:t>:</w:t>
-      </w:r>
-    </w:p>
-    <w:p>
-      <w:r>
-        <w:t xml:space="preserve">S – Single </w:t>
-      </w:r>
-      <w:proofErr w:type="spellStart"/>
-      <w:r>
-        <w:t>Responsibility</w:t>
-      </w:r>
-      <w:proofErr w:type="spellEnd"/>
-      <w:r>
-        <w:t xml:space="preserve"> er ikke blevet brug</w:t>
-      </w:r>
-      <w:r>
-        <w:t xml:space="preserve">t, da det giver mest mening at have en overordnet klasse for alle </w:t>
-      </w:r>
-      <w:proofErr w:type="spellStart"/>
-      <w:r>
-        <w:t>composites</w:t>
-      </w:r>
-      <w:proofErr w:type="spellEnd"/>
-      <w:r>
-        <w:t xml:space="preserve">. Dette medfører at </w:t>
-      </w:r>
-      <w:proofErr w:type="spellStart"/>
-      <w:r>
-        <w:t>composite</w:t>
-      </w:r>
-      <w:proofErr w:type="spellEnd"/>
-      <w:r>
-        <w:t xml:space="preserve">-klassen har flere forskellige kommandoer, der kan udføres og derfor er der ikke single </w:t>
-      </w:r>
-      <w:proofErr w:type="spellStart"/>
-      <w:r>
-        <w:t>responsibility</w:t>
-      </w:r>
-      <w:proofErr w:type="spellEnd"/>
-      <w:r>
-        <w:t>.</w:t>
-      </w:r>
-    </w:p>
-    <w:p>
-      <w:r>
-        <w:t>O – Open-</w:t>
-      </w:r>
-      <w:proofErr w:type="spellStart"/>
-      <w:r>
-        <w:t>Close</w:t>
-      </w:r>
-      <w:r>
-        <w:t>d</w:t>
-      </w:r>
-      <w:proofErr w:type="spellEnd"/>
-      <w:r>
-        <w:t xml:space="preserve"> princippet er ikke bru</w:t>
-      </w:r>
-      <w:r>
-        <w:t xml:space="preserve">gt, da hvis der skal ændres noget i enten Leaf- eller </w:t>
-      </w:r>
-      <w:proofErr w:type="spellStart"/>
-      <w:r>
-        <w:t>Compositeklassen</w:t>
-      </w:r>
-      <w:proofErr w:type="spellEnd"/>
-      <w:r>
-        <w:t xml:space="preserve">, skal dette også ændres i </w:t>
-      </w:r>
-      <w:proofErr w:type="spellStart"/>
-      <w:r>
-        <w:t>Componentklassen</w:t>
-      </w:r>
-      <w:proofErr w:type="spellEnd"/>
-    </w:p>
-    <w:p>
-      <w:r>
-        <w:t xml:space="preserve">L – </w:t>
-      </w:r>
-      <w:proofErr w:type="spellStart"/>
-      <w:r>
-        <w:t>Liskov</w:t>
-      </w:r>
-      <w:proofErr w:type="spellEnd"/>
-      <w:r>
-        <w:t xml:space="preserve"> substitution prin</w:t>
-      </w:r>
-      <w:r>
-        <w:t xml:space="preserve">cippet bruges i projektet, da det er muligt at substituere alle </w:t>
-      </w:r>
-      <w:proofErr w:type="spellStart"/>
-      <w:r>
-        <w:t>leaves</w:t>
-      </w:r>
-      <w:proofErr w:type="spellEnd"/>
-      <w:r>
-        <w:t xml:space="preserve"> og </w:t>
-      </w:r>
-      <w:proofErr w:type="spellStart"/>
-      <w:r>
-        <w:t>composites</w:t>
-      </w:r>
-      <w:proofErr w:type="spellEnd"/>
-      <w:r>
-        <w:t xml:space="preserve">. </w:t>
-      </w:r>
-      <w:r>
-        <w:t xml:space="preserve">Dette kan fx gøres ved at </w:t>
-      </w:r>
-      <w:proofErr w:type="spellStart"/>
-      <w:r>
-        <w:t>demote</w:t>
-      </w:r>
-      <w:proofErr w:type="spellEnd"/>
-      <w:r>
-        <w:t xml:space="preserve"> en </w:t>
-      </w:r>
-      <w:r>
-        <w:t>person.</w:t>
-      </w:r>
-    </w:p>
-    <w:p>
-      <w:r>
-        <w:t>I – Interface segregation princippet bruges ikke</w:t>
-      </w:r>
-      <w:r>
-        <w:t xml:space="preserve">, da der ikke var brug for at lave interfaces til klasserne. </w:t>
-      </w:r>
-    </w:p>
-    <w:p>
-      <w:r>
-        <w:t xml:space="preserve">D - </w:t>
-      </w:r>
-      <w:proofErr w:type="spellStart"/>
-      <w:r>
-        <w:t>Dependency</w:t>
-      </w:r>
-      <w:proofErr w:type="spellEnd"/>
-      <w:r>
-        <w:t xml:space="preserve"> inversion princi</w:t>
-      </w:r>
-      <w:r>
-        <w:t>p</w:t>
-      </w:r>
-      <w:r>
-        <w:t>pet</w:t>
-      </w:r>
-      <w:r>
-        <w:t xml:space="preserve"> bruges</w:t>
-      </w:r>
-      <w:r>
-        <w:t>, da der er implementeret en Component</w:t>
-      </w:r>
-      <w:r>
-        <w:t xml:space="preserve"> abstract</w:t>
-      </w:r>
-      <w:r>
-        <w:t xml:space="preserve"> klasse, som </w:t>
-      </w:r>
-      <w:r>
-        <w:t>Leaf</w:t>
-      </w:r>
-      <w:r>
-        <w:t xml:space="preserve"> og </w:t>
-      </w:r>
-      <w:proofErr w:type="spellStart"/>
-      <w:r>
-        <w:t>Composite</w:t>
-      </w:r>
-      <w:proofErr w:type="spellEnd"/>
-      <w:r>
-        <w:t xml:space="preserve"> er afhængig af</w:t>
-      </w:r>
-      <w:r>
-        <w:t>, som er konkrete klasser.</w:t>
-      </w:r>
-      <w:bookmarkStart w:id="2" w:name="_Toc511383034"/>
-      <w:r>
-        <w:br w:type="page"/>
-      </w:r>
-    </w:p>
-    <w:p>
-      <w:pPr>
-        <w:pStyle w:val="Overskrift2"/>
-      </w:pPr>
-      <w:r>
-        <w:lastRenderedPageBreak/>
-        <w:t>Diagrammer</w:t>
-      </w:r>
-      <w:bookmarkEnd w:id="2"/>
-    </w:p>
-    <w:p>
-      <w:r>
-        <w:t xml:space="preserve">På </w:t>
-      </w:r>
-      <w:r>
-        <w:fldChar w:fldCharType="begin"/>
-      </w:r>
-      <w:r>
-        <w:instrText xml:space="preserve"> REF _Ref511387372 \h </w:instrText>
-      </w:r>
-      <w:r>
-        <w:fldChar w:fldCharType="separate"/>
-      </w:r>
-      <w:r>
-        <w:t xml:space="preserve">Figur </w:t>
-      </w:r>
+      <w:pPr>
+        <w:keepNext/>
+        <w:jc w:val="center"/>
+      </w:pPr>
       <w:r>
         <w:rPr>
           <w:noProof/>
         </w:rPr>
-        <w:t>1</w:t>
-      </w:r>
-      <w:r>
-        <w:fldChar w:fldCharType="end"/>
-      </w:r>
-      <w:r>
-        <w:t xml:space="preserve">, ses et klassediagram over </w:t>
-      </w:r>
-      <w:proofErr w:type="spellStart"/>
-      <w:r>
-        <w:t>Navy</w:t>
-      </w:r>
-      <w:proofErr w:type="spellEnd"/>
-      <w:r>
-        <w:t xml:space="preserve">, hvor det ses at </w:t>
-      </w:r>
-      <w:proofErr w:type="spellStart"/>
-      <w:r>
-        <w:t>NavyComposite</w:t>
-      </w:r>
-      <w:proofErr w:type="spellEnd"/>
-      <w:r>
-        <w:t xml:space="preserve"> og </w:t>
-      </w:r>
-      <w:proofErr w:type="spellStart"/>
-      <w:r>
-        <w:t>NavyLeaf</w:t>
-      </w:r>
-      <w:proofErr w:type="spellEnd"/>
-      <w:r>
-        <w:t xml:space="preserve"> arver fra </w:t>
-      </w:r>
-      <w:proofErr w:type="spellStart"/>
-      <w:r>
-        <w:t>NavyComponent</w:t>
-      </w:r>
-      <w:proofErr w:type="spellEnd"/>
-      <w:r>
-        <w:t xml:space="preserve">. Det er som beskrevet tidligere, fordi </w:t>
-      </w:r>
-      <w:r>
-        <w:t>Component er en overordnet klasse over de andre.</w:t>
-      </w:r>
-      <w:r>
-        <w:t xml:space="preserve"> </w:t>
-      </w:r>
-      <w:proofErr w:type="spellStart"/>
-      <w:r>
-        <w:t>NavyLeaf</w:t>
-      </w:r>
-      <w:proofErr w:type="spellEnd"/>
-      <w:r>
-        <w:t xml:space="preserve"> </w:t>
-      </w:r>
-      <w:r>
-        <w:t xml:space="preserve">beskriver den rang som er nederst i systemet, dvs. de kan ikke have nogen underordnede. Derfor har de kun mulighed for at få ordrer og </w:t>
-      </w:r>
-      <w:r>
-        <w:t xml:space="preserve">operationer. </w:t>
-      </w:r>
-      <w:proofErr w:type="spellStart"/>
-      <w:r>
-        <w:t>Composites</w:t>
-      </w:r>
-      <w:proofErr w:type="spellEnd"/>
-      <w:r>
-        <w:t xml:space="preserve"> beskriver de overordnede rang</w:t>
-      </w:r>
-      <w:r>
-        <w:t>, så derfor har de flere kommandoer, fx at give ordrer og operationer ud til andre.</w:t>
-      </w:r>
-    </w:p>
-    <w:p>
-      <w:pPr>
-        <w:keepNext/>
-      </w:pPr>
-      <w:r>
-        <w:rPr>
-          <w:noProof/>
-        </w:rPr>
         <w:drawing>
-          <wp:inline distT="0" distB="0" distL="0" distR="0" wp14:anchorId="205F1866" wp14:editId="2F618762">
-            <wp:extent cx="5829300" cy="4829175"/>
-            <wp:effectExtent l="0" t="0" r="0" b="9525"/>
-            <wp:docPr id="1" name="Billede 1"/>
-            <wp:cNvGraphicFramePr>
-              <a:graphicFrameLocks xmlns:a="http://schemas.openxmlformats.org/drawingml/2006/main" noChangeAspect="1"/>
-            </wp:cNvGraphicFramePr>
-            <a:graphic xmlns:a="http://schemas.openxmlformats.org/drawingml/2006/main">
-              <a:graphicData uri="http://schemas.openxmlformats.org/drawingml/2006/picture">
-                <pic:pic xmlns:pic="http://schemas.openxmlformats.org/drawingml/2006/picture">
-                  <pic:nvPicPr>
-                    <pic:cNvPr id="1" name=""/>
-                    <pic:cNvPicPr/>
-                  </pic:nvPicPr>
-                  <pic:blipFill>
-                    <a:blip r:embed="rId7"/>
-                    <a:stretch>
-                      <a:fillRect/>
-                    </a:stretch>
-                  </pic:blipFill>
-                  <pic:spPr>
-                    <a:xfrm>
-                      <a:off x="0" y="0"/>
-                      <a:ext cx="5829300" cy="4829175"/>
-                    </a:xfrm>
-                    <a:prstGeom prst="rect">
-                      <a:avLst/>
-                    </a:prstGeom>
-                  </pic:spPr>
-                </pic:pic>
-              </a:graphicData>
-            </a:graphic>
-          </wp:inline>
-        </w:drawing>
-      </w:r>
-      <w:bookmarkStart w:id="3" w:name="_GoBack"/>
-      <w:bookmarkEnd w:id="3"/>
-    </w:p>
-    <w:p>
-      <w:pPr>
-        <w:pStyle w:val="Billedtekst"/>
-      </w:pPr>
-      <w:bookmarkStart w:id="4" w:name="_Ref511387372"/>
-      <w:r>
-        <w:t xml:space="preserve">Figur </w:t>
-      </w:r>
-      <w:fldSimple w:instr=" SEQ Figur \* ARABIC ">
-        <w:r>
-          <w:rPr>
-            <w:noProof/>
-          </w:rPr>
-          <w:t>1</w:t>
-        </w:r>
-      </w:fldSimple>
-      <w:bookmarkEnd w:id="4"/>
-      <w:r>
-        <w:t xml:space="preserve">: Klassediagram over </w:t>
-      </w:r>
-      <w:proofErr w:type="spellStart"/>
-      <w:r>
-        <w:t>Navy</w:t>
-      </w:r>
-      <w:proofErr w:type="spellEnd"/>
-    </w:p>
-    <w:p>
-      <w:r>
-        <w:br w:type="page"/>
-      </w:r>
-    </w:p>
-    <w:p>
-      <w:pPr>
-        <w:keepNext/>
-      </w:pPr>
-      <w:r>
-        <w:lastRenderedPageBreak/>
-        <w:t xml:space="preserve">På </w:t>
-      </w:r>
-      <w:r>
-        <w:fldChar w:fldCharType="begin"/>
-      </w:r>
-      <w:r>
-        <w:instrText xml:space="preserve"> REF _Ref511388046 \h </w:instrText>
-      </w:r>
-      <w:r>
-        <w:fldChar w:fldCharType="separate"/>
-      </w:r>
-      <w:r>
-        <w:t xml:space="preserve">Figur </w:t>
-      </w:r>
-      <w:r>
-        <w:rPr>
-          <w:noProof/>
-        </w:rPr>
-        <w:t>2</w:t>
-      </w:r>
-      <w:r>
-        <w:fldChar w:fldCharType="end"/>
-      </w:r>
-      <w:r>
-        <w:t xml:space="preserve"> ses et sekvensdiagram over </w:t>
-      </w:r>
-      <w:proofErr w:type="spellStart"/>
-      <w:r>
-        <w:t>Navy</w:t>
-      </w:r>
-      <w:proofErr w:type="spellEnd"/>
-      <w:r>
-        <w:t>. Her vises et scenarie af hvilke funktioner, der bliver kaldt i programmet.</w:t>
-      </w:r>
-      <w:r>
-        <w:t xml:space="preserve"> Der bruges kun </w:t>
-      </w:r>
-      <w:proofErr w:type="spellStart"/>
-      <w:r>
-        <w:t>NavyComponent</w:t>
-      </w:r>
-      <w:proofErr w:type="spellEnd"/>
-      <w:r>
-        <w:t>, da den repræsen</w:t>
-      </w:r>
-      <w:r>
-        <w:t xml:space="preserve">terer både Leaf og </w:t>
-      </w:r>
-      <w:proofErr w:type="spellStart"/>
-      <w:r>
-        <w:t>Composite</w:t>
-      </w:r>
-      <w:proofErr w:type="spellEnd"/>
-      <w:r>
-        <w:t>.</w:t>
-      </w:r>
-      <w:r>
-        <w:t xml:space="preserve"> Der vises til at starte med, at der bliver tilføjet en underordne</w:t>
-      </w:r>
-      <w:r>
-        <w:t>de</w:t>
-      </w:r>
-      <w:r>
-        <w:t xml:space="preserve"> til en </w:t>
-      </w:r>
-      <w:r>
-        <w:t>compo</w:t>
-      </w:r>
-      <w:r>
-        <w:t>nent</w:t>
-      </w:r>
-      <w:r>
-        <w:t xml:space="preserve"> vha. </w:t>
-      </w:r>
-      <w:proofErr w:type="spellStart"/>
-      <w:r>
-        <w:t>AddChild</w:t>
-      </w:r>
-      <w:proofErr w:type="spellEnd"/>
-      <w:r>
-        <w:t>-metoden.</w:t>
-      </w:r>
-      <w:r>
-        <w:t xml:space="preserve"> Herefter gives der en ordrer til denne underordnede</w:t>
-      </w:r>
-      <w:r>
-        <w:t>. Når der gives en ordre, kan parameteren ”</w:t>
-      </w:r>
-      <w:proofErr w:type="spellStart"/>
-      <w:r>
-        <w:t>delegate</w:t>
-      </w:r>
-      <w:proofErr w:type="spellEnd"/>
-      <w:r>
-        <w:t xml:space="preserve">” sættes til enten true eller false. Hvis den sættes til true, vil ordren blive sendt videre ned </w:t>
-      </w:r>
-      <w:r>
-        <w:t xml:space="preserve">i </w:t>
-      </w:r>
-      <w:r>
-        <w:t>hierarkiet</w:t>
-      </w:r>
-      <w:r>
-        <w:t xml:space="preserve">, dvs. den bliver sendt ned til alle </w:t>
-      </w:r>
-      <w:proofErr w:type="spellStart"/>
-      <w:r>
-        <w:t>leaves</w:t>
-      </w:r>
-      <w:proofErr w:type="spellEnd"/>
-      <w:r>
-        <w:t xml:space="preserve"> for den valgte </w:t>
-      </w:r>
-      <w:proofErr w:type="spellStart"/>
-      <w:r>
-        <w:t>composite</w:t>
-      </w:r>
-      <w:proofErr w:type="spellEnd"/>
-      <w:r>
-        <w:t>. Hvis ”</w:t>
-      </w:r>
-      <w:proofErr w:type="spellStart"/>
-      <w:r>
-        <w:t>delegate</w:t>
-      </w:r>
-      <w:proofErr w:type="spellEnd"/>
-      <w:r>
-        <w:t xml:space="preserve">” sættes til false, er det kun de personer der er lige under den valgte </w:t>
-      </w:r>
-      <w:proofErr w:type="spellStart"/>
-      <w:r>
-        <w:t>composite</w:t>
-      </w:r>
-      <w:proofErr w:type="spellEnd"/>
-      <w:r>
-        <w:t xml:space="preserve"> der får ordren.</w:t>
-      </w:r>
-      <w:r>
-        <w:t xml:space="preserve"> Herefter bliver der kaldt </w:t>
-      </w:r>
-      <w:proofErr w:type="spellStart"/>
-      <w:proofErr w:type="gramStart"/>
-      <w:r>
-        <w:t>SetCurrentOperation</w:t>
-      </w:r>
-      <w:proofErr w:type="spellEnd"/>
-      <w:r>
-        <w:t>(</w:t>
-      </w:r>
-      <w:proofErr w:type="gramEnd"/>
-      <w:r>
-        <w:t>)</w:t>
-      </w:r>
-      <w:r>
-        <w:t xml:space="preserve">. Når dette bliver kaldt, bliver der udført en operation til en </w:t>
-      </w:r>
-      <w:proofErr w:type="spellStart"/>
-      <w:r>
-        <w:t>composite</w:t>
-      </w:r>
-      <w:proofErr w:type="spellEnd"/>
-      <w:r>
-        <w:t xml:space="preserve"> og alle dens underordnede</w:t>
-      </w:r>
-      <w:r>
-        <w:t>.</w:t>
-      </w:r>
-      <w:r>
-        <w:t xml:space="preserve"> Til sidst bliver der kaldt </w:t>
-      </w:r>
-      <w:proofErr w:type="spellStart"/>
-      <w:r>
-        <w:t>ExecuteOrder</w:t>
-      </w:r>
-      <w:proofErr w:type="spellEnd"/>
-      <w:r>
-        <w:t>,</w:t>
-      </w:r>
-      <w:r>
-        <w:t xml:space="preserve"> som </w:t>
-      </w:r>
-      <w:proofErr w:type="gramStart"/>
-      <w:r>
-        <w:t>udføre</w:t>
-      </w:r>
-      <w:proofErr w:type="gramEnd"/>
-      <w:r>
-        <w:t xml:space="preserve"> en </w:t>
-      </w:r>
-      <w:r>
-        <w:t>components ordre, hvis der er tildelt en til personen.</w:t>
-      </w:r>
-    </w:p>
-    <w:p>
-      <w:pPr>
-        <w:keepNext/>
-      </w:pPr>
-      <w:r>
-        <w:rPr>
-          <w:noProof/>
-        </w:rPr>
-        <w:drawing>
-          <wp:inline distT="0" distB="0" distL="0" distR="0" wp14:anchorId="2D9370EB" wp14:editId="15FADADC">
-            <wp:extent cx="6120130" cy="4077335"/>
-            <wp:effectExtent l="0" t="0" r="0" b="0"/>
-            <wp:docPr id="2" name="Billede 2"/>
+          <wp:inline distT="0" distB="0" distL="0" distR="0" wp14:anchorId="641FDA49" wp14:editId="2433036F">
+            <wp:extent cx="4566139" cy="3241494"/>
+            <wp:effectExtent l="0" t="0" r="6350" b="0"/>
+            <wp:docPr id="5" name="Billede 5"/>
             <wp:cNvGraphicFramePr>
               <a:graphicFrameLocks xmlns:a="http://schemas.openxmlformats.org/drawingml/2006/main" noChangeAspect="1"/>
             </wp:cNvGraphicFramePr>
@@ -1868,7 +1500,7 @@
                   <pic:spPr>
                     <a:xfrm>
                       <a:off x="0" y="0"/>
-                      <a:ext cx="6120130" cy="4077335"/>
+                      <a:ext cx="4583843" cy="3254062"/>
                     </a:xfrm>
                     <a:prstGeom prst="rect">
                       <a:avLst/>
@@ -1884,8 +1516,9 @@
     <w:p>
       <w:pPr>
         <w:pStyle w:val="Billedtekst"/>
-      </w:pPr>
-      <w:bookmarkStart w:id="5" w:name="_Ref511388046"/>
+        <w:jc w:val="center"/>
+      </w:pPr>
+      <w:bookmarkStart w:id="2" w:name="_Ref511419658"/>
       <w:r>
         <w:t xml:space="preserve">Figur </w:t>
       </w:r>
@@ -1894,91 +1527,600 @@
           <w:rPr>
             <w:noProof/>
           </w:rPr>
-          <w:t>2</w:t>
+          <w:t>1</w:t>
         </w:r>
       </w:fldSimple>
+      <w:bookmarkEnd w:id="2"/>
+      <w:r>
+        <w:t>:</w:t>
+      </w:r>
+      <w:r>
+        <w:t xml:space="preserve"> Generel klassediagram indeholdende Component, Leaf, Composite og Client </w:t>
+      </w:r>
+      <w:r>
+        <w:br/>
+      </w:r>
+      <w:r>
+        <w:rPr>
+          <w:sz w:val="16"/>
+          <w:szCs w:val="16"/>
+        </w:rPr>
+        <w:t>kilde: http://www.dofactory.com/net/composite-design-pattern</w:t>
+      </w:r>
+    </w:p>
+    <w:p>
+      <w:pPr>
+        <w:pStyle w:val="Overskrift2"/>
+      </w:pPr>
+      <w:bookmarkStart w:id="3" w:name="_Toc511424287"/>
+      <w:r>
+        <w:t>Typer af design</w:t>
+      </w:r>
+      <w:bookmarkEnd w:id="3"/>
+    </w:p>
+    <w:p>
+      <w:r>
+        <w:t xml:space="preserve">Der findes to typer af design varianter for designet. Den beskrevne type er designet for </w:t>
+      </w:r>
+      <w:r>
+        <w:rPr>
+          <w:i/>
+        </w:rPr>
+        <w:t>ensartethed</w:t>
+      </w:r>
+      <w:r>
+        <w:t xml:space="preserve">. Dette betyder at </w:t>
+      </w:r>
+      <w:r>
+        <w:t xml:space="preserve">metoder som omhandler børn-komponenter er defineret i Component klassen. Dette betyder at Leaf og Composite er ens. Konsekvensen deraf er, at klienter kan foretage </w:t>
+      </w:r>
+      <w:r>
+        <w:t>børn-</w:t>
+      </w:r>
+      <w:r>
+        <w:t>relate</w:t>
+      </w:r>
+      <w:r>
+        <w:t xml:space="preserve">rede </w:t>
+      </w:r>
+      <w:r>
+        <w:t xml:space="preserve">operationer på </w:t>
+      </w:r>
+      <w:r>
+        <w:lastRenderedPageBreak/>
+        <w:t xml:space="preserve">Leaf objekter, som ikke burde være muligt. Dog kan man implementere en default-behavior som blot kaster en exception hvis den pågældende metode bliver kaldt på en metode som ikke er implementeret i Leaf (eller Composite). </w:t>
+      </w:r>
+    </w:p>
+    <w:p>
+      <w:r>
+        <w:t xml:space="preserve">Den anden type er designet for </w:t>
+      </w:r>
+      <w:r>
+        <w:rPr>
+          <w:i/>
+        </w:rPr>
+        <w:t>typesikkerhed</w:t>
+      </w:r>
+      <w:r>
+        <w:t>. Dette er netop hvor man opdeler metoderne i henholdsvis Leaf og Composite og kun definerer fællesoperationer i Component. Dette garanterer typesikkerheden, men deraf skal klienten behandle objekterne forskelligt.</w:t>
+      </w:r>
+    </w:p>
+    <w:p>
+      <w:pPr>
+        <w:pStyle w:val="Overskrift1"/>
+      </w:pPr>
+      <w:bookmarkStart w:id="4" w:name="_Toc511424288"/>
+      <w:r>
+        <w:t>Eksempel på anvendelse</w:t>
+      </w:r>
+      <w:bookmarkEnd w:id="4"/>
+    </w:p>
+    <w:p>
+      <w:r>
+        <w:t xml:space="preserve">Som eksempel er der valgt at arbejde med et rang-system over militæret i flåden, hvor et element kan defineres som at være en del af et andet element eller underordnede. Eksemplet består af </w:t>
+      </w:r>
+      <w:r>
+        <w:t>L</w:t>
+      </w:r>
+      <w:r>
+        <w:t xml:space="preserve">eaves og </w:t>
+      </w:r>
+      <w:r>
+        <w:t>C</w:t>
+      </w:r>
+      <w:r>
+        <w:t xml:space="preserve">omposites, hvor </w:t>
+      </w:r>
+      <w:r>
+        <w:t>Le</w:t>
+      </w:r>
+      <w:r>
+        <w:t>af i dette tilfælde er den rang, som ikke kan have nogle underordnede. Denne rang er ”</w:t>
+      </w:r>
+      <w:proofErr w:type="spellStart"/>
+      <w:r>
+        <w:t>Sailor</w:t>
+      </w:r>
+      <w:proofErr w:type="spellEnd"/>
+      <w:r>
+        <w:t xml:space="preserve">”. Composites er derimod dem, der har mulighed for at have en eller flere underordnede. Da der er flere funktioner der kan bruges i både </w:t>
+      </w:r>
+      <w:r>
+        <w:t>L</w:t>
+      </w:r>
+      <w:r>
+        <w:t xml:space="preserve">eaves og </w:t>
+      </w:r>
+      <w:r>
+        <w:t>C</w:t>
+      </w:r>
+      <w:r>
+        <w:t xml:space="preserve">omposite, samt er der funktioner ud over disse, bruges en component klasse, som beskriver alle funktioner, både dem der er fælles, samt dem, der virker for </w:t>
+      </w:r>
+      <w:r>
+        <w:t>L</w:t>
+      </w:r>
+      <w:r>
+        <w:t xml:space="preserve">eaves og </w:t>
+      </w:r>
+      <w:r>
+        <w:t>C</w:t>
+      </w:r>
+      <w:r>
+        <w:t xml:space="preserve">omposites. Dette betyder at designet for ensartethed er anvendt. </w:t>
+      </w:r>
+    </w:p>
+    <w:p>
+      <w:r>
+        <w:t xml:space="preserve">Med Composite pattern er det nemt at traversere alle elementer i træstrukturen, samt er det muligt at traversere over specifikke dele, f.eks. en kaptajn og alle under ham. Det er muligt at implementere en metode som kan tilgå en komponents forældre i det </w:t>
+      </w:r>
+      <w:proofErr w:type="spellStart"/>
+      <w:r>
+        <w:t>rekursive</w:t>
+      </w:r>
+      <w:proofErr w:type="spellEnd"/>
+      <w:r>
+        <w:t xml:space="preserve"> træ for at tilgå sin overordnede. Dette kan give mening hvis man vil vide hvem den overordnede er til et bestemt barn, hvis man skal udføre bestemte metoder herpå</w:t>
+      </w:r>
+      <w:r>
+        <w:t>.</w:t>
+      </w:r>
+    </w:p>
+    <w:p>
+      <w:pPr>
+        <w:pStyle w:val="Overskrift2"/>
+      </w:pPr>
+      <w:bookmarkStart w:id="5" w:name="_Toc511424289"/>
+      <w:r>
+        <w:t>SOLID</w:t>
+      </w:r>
       <w:bookmarkEnd w:id="5"/>
-      <w:r>
-        <w:t xml:space="preserve">: Sekvensdiagram over </w:t>
+    </w:p>
+    <w:p>
+      <w:r>
+        <w:t>Overvejelser omkring SOLID beskrives som følgende:</w:t>
+      </w:r>
+    </w:p>
+    <w:p>
+      <w:pPr>
+        <w:pStyle w:val="Listeafsnit"/>
+        <w:numPr>
+          <w:ilvl w:val="0"/>
+          <w:numId w:val="1"/>
+        </w:numPr>
+      </w:pPr>
+      <w:r>
+        <w:rPr>
+          <w:b/>
+        </w:rPr>
+        <w:t xml:space="preserve">S – Single </w:t>
       </w:r>
       <w:proofErr w:type="spellStart"/>
       <w:r>
+        <w:rPr>
+          <w:b/>
+        </w:rPr>
+        <w:t>responsibility</w:t>
+      </w:r>
+      <w:proofErr w:type="spellEnd"/>
+      <w:r>
+        <w:rPr>
+          <w:b/>
+        </w:rPr>
+        <w:t xml:space="preserve"> </w:t>
+      </w:r>
+      <w:r>
+        <w:rPr>
+          <w:b/>
+        </w:rPr>
+        <w:t>princippet</w:t>
+      </w:r>
+      <w:r>
+        <w:t xml:space="preserve"> </w:t>
+      </w:r>
+    </w:p>
+    <w:p>
+      <w:r>
+        <w:t>er ikke</w:t>
+      </w:r>
+      <w:r>
+        <w:t xml:space="preserve"> blevet brug</w:t>
+      </w:r>
+      <w:r>
+        <w:t xml:space="preserve">t, da det giver mest mening at have en overordnet klasse for alle </w:t>
+      </w:r>
+      <w:r>
+        <w:t>C</w:t>
+      </w:r>
+      <w:r>
+        <w:t>omposites</w:t>
+      </w:r>
+      <w:r>
+        <w:t xml:space="preserve">. Dette medfører at </w:t>
+      </w:r>
+      <w:r>
+        <w:t>C</w:t>
+      </w:r>
+      <w:r>
+        <w:t xml:space="preserve">omposite-klassen har flere forskellige kommandoer, der kan udføres og derfor er der ikke single </w:t>
+      </w:r>
+      <w:proofErr w:type="spellStart"/>
+      <w:r>
+        <w:t>responsibility</w:t>
+      </w:r>
+      <w:proofErr w:type="spellEnd"/>
+      <w:r>
+        <w:t>.</w:t>
+      </w:r>
+    </w:p>
+    <w:p>
+      <w:pPr>
+        <w:pStyle w:val="Listeafsnit"/>
+        <w:numPr>
+          <w:ilvl w:val="0"/>
+          <w:numId w:val="1"/>
+        </w:numPr>
+      </w:pPr>
+      <w:r>
+        <w:rPr>
+          <w:b/>
+        </w:rPr>
+        <w:t>O – Open-</w:t>
+      </w:r>
+      <w:proofErr w:type="spellStart"/>
+      <w:r>
+        <w:rPr>
+          <w:b/>
+        </w:rPr>
+        <w:t>c</w:t>
+      </w:r>
+      <w:r>
+        <w:rPr>
+          <w:b/>
+        </w:rPr>
+        <w:t>losed</w:t>
+      </w:r>
+      <w:proofErr w:type="spellEnd"/>
+      <w:r>
+        <w:rPr>
+          <w:b/>
+        </w:rPr>
+        <w:t xml:space="preserve"> princippet </w:t>
+      </w:r>
+    </w:p>
+    <w:p>
+      <w:r>
+        <w:t>er ikke bru</w:t>
+      </w:r>
+      <w:r>
+        <w:t>gt, da hvis der skal ændres noget i enten Leaf- eller Composite</w:t>
+      </w:r>
+      <w:r>
+        <w:t xml:space="preserve"> </w:t>
+      </w:r>
+      <w:r>
+        <w:t>klassen, skal dette også ændres i Component</w:t>
+      </w:r>
+      <w:r>
+        <w:t xml:space="preserve"> </w:t>
+      </w:r>
+      <w:r>
+        <w:t>klassen</w:t>
+      </w:r>
+      <w:r>
+        <w:t xml:space="preserve">. Dette er nødvendigt, da </w:t>
+      </w:r>
+      <w:r>
+        <w:t>der netop er taget udgangspunkt i ensformighed frem for typesikkerhed. Dog hvis typesikkerhed-designet blev brugt, ville mindst en klasse stadig blive lavet om</w:t>
+      </w:r>
+      <w:r>
+        <w:t>, medmindre man tilføjer en ny klasse som implementere igen eller definere nye metoder.</w:t>
+      </w:r>
+    </w:p>
+    <w:p>
+      <w:pPr>
+        <w:pStyle w:val="Listeafsnit"/>
+        <w:numPr>
+          <w:ilvl w:val="0"/>
+          <w:numId w:val="1"/>
+        </w:numPr>
+      </w:pPr>
+      <w:r>
+        <w:rPr>
+          <w:b/>
+        </w:rPr>
+        <w:t xml:space="preserve">L – </w:t>
+      </w:r>
+      <w:proofErr w:type="spellStart"/>
+      <w:r>
+        <w:rPr>
+          <w:b/>
+        </w:rPr>
+        <w:t>Liskov</w:t>
+      </w:r>
+      <w:proofErr w:type="spellEnd"/>
+      <w:r>
+        <w:rPr>
+          <w:b/>
+        </w:rPr>
+        <w:t xml:space="preserve"> substitution</w:t>
+      </w:r>
+      <w:r>
+        <w:rPr>
+          <w:b/>
+        </w:rPr>
+        <w:t xml:space="preserve"> prin</w:t>
+      </w:r>
+      <w:r>
+        <w:rPr>
+          <w:b/>
+        </w:rPr>
+        <w:t>cippet</w:t>
+      </w:r>
+      <w:r>
+        <w:t xml:space="preserve"> </w:t>
+      </w:r>
+    </w:p>
+    <w:p>
+      <w:r>
+        <w:t xml:space="preserve">bruges i </w:t>
+      </w:r>
+      <w:r>
+        <w:t>eksemplet</w:t>
+      </w:r>
+      <w:r>
+        <w:t xml:space="preserve">, da det er muligt at substituere alle </w:t>
+      </w:r>
+      <w:r>
+        <w:t>L</w:t>
+      </w:r>
+      <w:r>
+        <w:t xml:space="preserve">eaves og </w:t>
+      </w:r>
+      <w:r>
+        <w:t>C</w:t>
+      </w:r>
+      <w:r>
+        <w:t>omposites</w:t>
+      </w:r>
+      <w:r>
+        <w:t xml:space="preserve">. </w:t>
+      </w:r>
+      <w:r>
+        <w:t>Dette kan ske hvis man vælger at implementere en metode som kan degradere en person fra en Composite til en Leaf.</w:t>
+      </w:r>
+    </w:p>
+    <w:p>
+      <w:pPr>
+        <w:pStyle w:val="Listeafsnit"/>
+        <w:numPr>
+          <w:ilvl w:val="0"/>
+          <w:numId w:val="1"/>
+        </w:numPr>
+      </w:pPr>
+      <w:r>
+        <w:rPr>
+          <w:b/>
+        </w:rPr>
+        <w:t>I – Interface segregation</w:t>
+      </w:r>
+      <w:r>
+        <w:t xml:space="preserve"> </w:t>
+      </w:r>
+      <w:r>
+        <w:rPr>
+          <w:b/>
+        </w:rPr>
+        <w:t>princippet</w:t>
+      </w:r>
+      <w:r>
+        <w:t xml:space="preserve"> </w:t>
+      </w:r>
+    </w:p>
+    <w:p>
+      <w:r>
+        <w:t>bruges ikke</w:t>
+      </w:r>
+      <w:r>
+        <w:t xml:space="preserve">, da der ikke var brug for at lave interfaces til klasserne. </w:t>
+      </w:r>
+    </w:p>
+    <w:p>
+      <w:pPr>
+        <w:pStyle w:val="Listeafsnit"/>
+        <w:numPr>
+          <w:ilvl w:val="0"/>
+          <w:numId w:val="1"/>
+        </w:numPr>
+      </w:pPr>
+      <w:r>
+        <w:rPr>
+          <w:b/>
+        </w:rPr>
+        <w:t xml:space="preserve">D - </w:t>
+      </w:r>
+      <w:proofErr w:type="spellStart"/>
+      <w:r>
+        <w:rPr>
+          <w:b/>
+        </w:rPr>
+        <w:t>Dependency</w:t>
+      </w:r>
+      <w:proofErr w:type="spellEnd"/>
+      <w:r>
+        <w:rPr>
+          <w:b/>
+        </w:rPr>
+        <w:t xml:space="preserve"> inversion </w:t>
+      </w:r>
+      <w:r>
+        <w:rPr>
+          <w:b/>
+        </w:rPr>
+        <w:t>princi</w:t>
+      </w:r>
+      <w:r>
+        <w:rPr>
+          <w:b/>
+        </w:rPr>
+        <w:t>p</w:t>
+      </w:r>
+      <w:r>
+        <w:rPr>
+          <w:b/>
+        </w:rPr>
+        <w:t>pe</w:t>
+      </w:r>
+      <w:r>
+        <w:rPr>
+          <w:b/>
+        </w:rPr>
+        <w:t>t</w:t>
+      </w:r>
+      <w:r>
+        <w:t xml:space="preserve"> </w:t>
+      </w:r>
+    </w:p>
+    <w:p>
+      <w:r>
+        <w:lastRenderedPageBreak/>
+        <w:t>bruges</w:t>
+      </w:r>
+      <w:r>
+        <w:t>, da der er implementeret en Component</w:t>
+      </w:r>
+      <w:r>
+        <w:t xml:space="preserve"> abstract</w:t>
+      </w:r>
+      <w:r>
+        <w:t xml:space="preserve"> klasse, som </w:t>
+      </w:r>
+      <w:r>
+        <w:t>Leaf</w:t>
+      </w:r>
+      <w:r>
+        <w:t xml:space="preserve"> og Composite er afhængig af</w:t>
+      </w:r>
+      <w:r>
+        <w:t>, som er konkrete klasser.</w:t>
+      </w:r>
+      <w:r>
+        <w:t xml:space="preserve"> Dette betyder at Leaf og Composite ikke er afhængige af hinanden.</w:t>
+      </w:r>
+    </w:p>
+    <w:p>
+      <w:pPr>
+        <w:pStyle w:val="Overskrift2"/>
+      </w:pPr>
+      <w:bookmarkStart w:id="6" w:name="_Toc511424290"/>
+      <w:r>
+        <w:t>Diagrammer</w:t>
+      </w:r>
+      <w:bookmarkEnd w:id="6"/>
+    </w:p>
+    <w:p>
+      <w:r>
+        <w:t xml:space="preserve">På </w:t>
+      </w:r>
+      <w:r>
+        <w:fldChar w:fldCharType="begin"/>
+      </w:r>
+      <w:r>
+        <w:instrText xml:space="preserve"> REF _Ref511387372 \h </w:instrText>
+      </w:r>
+      <w:r>
+        <w:fldChar w:fldCharType="separate"/>
+      </w:r>
+      <w:r>
+        <w:t xml:space="preserve">Figur </w:t>
+      </w:r>
+      <w:r>
+        <w:rPr>
+          <w:noProof/>
+        </w:rPr>
+        <w:t>2</w:t>
+      </w:r>
+      <w:r>
+        <w:fldChar w:fldCharType="end"/>
+      </w:r>
+      <w:r>
+        <w:t xml:space="preserve">, ses et klassediagram over </w:t>
+      </w:r>
+      <w:proofErr w:type="spellStart"/>
+      <w:r>
         <w:t>Navy</w:t>
       </w:r>
       <w:proofErr w:type="spellEnd"/>
-    </w:p>
-    <w:p>
-      <w:pPr>
-        <w:rPr>
-          <w:rFonts w:asciiTheme="majorHAnsi" w:eastAsiaTheme="majorEastAsia" w:hAnsiTheme="majorHAnsi" w:cstheme="majorBidi"/>
-          <w:color w:val="2F5496" w:themeColor="accent1" w:themeShade="BF"/>
-          <w:sz w:val="26"/>
-          <w:szCs w:val="26"/>
-        </w:rPr>
-      </w:pPr>
-      <w:bookmarkStart w:id="6" w:name="_Toc511383035"/>
-      <w:r>
-        <w:br w:type="page"/>
-      </w:r>
-    </w:p>
-    <w:p>
-      <w:pPr>
-        <w:pStyle w:val="Overskrift2"/>
-      </w:pPr>
-      <w:r>
-        <w:lastRenderedPageBreak/>
-        <w:t>Eksempel</w:t>
-      </w:r>
-      <w:bookmarkEnd w:id="6"/>
-    </w:p>
-    <w:p>
-      <w:r>
-        <w:t xml:space="preserve">Et eksempel på den træstruktur, der er blevet brugt </w:t>
-      </w:r>
-      <w:r>
-        <w:t xml:space="preserve">til opgaven </w:t>
-      </w:r>
-      <w:r>
-        <w:t xml:space="preserve">kan ses på </w:t>
-      </w:r>
-      <w:r>
-        <w:fldChar w:fldCharType="begin"/>
-      </w:r>
-      <w:r>
-        <w:instrText xml:space="preserve"> REF _Ref511386271 \h </w:instrText>
-      </w:r>
-      <w:r>
-        <w:fldChar w:fldCharType="separate"/>
-      </w:r>
-      <w:r>
-        <w:t xml:space="preserve">Figur </w:t>
-      </w:r>
+      <w:r>
+        <w:t xml:space="preserve">, hvor det ses at NavyComposite og NavyLeaf arver fra NavyComponent. Det er som beskrevet tidligere, fordi </w:t>
+      </w:r>
+      <w:r>
+        <w:t>Component er en overordnet klasse over de andre.</w:t>
+      </w:r>
+      <w:r>
+        <w:t xml:space="preserve"> NavyLeaf </w:t>
+      </w:r>
+      <w:r>
+        <w:t>beskriver den rang som er nederst i systemet, dvs. de kan ikke have nogen underordnede</w:t>
+      </w:r>
+      <w:r>
+        <w:t xml:space="preserve">, mens NavyComposite kan indeholde en liste af </w:t>
+      </w:r>
+      <w:proofErr w:type="spellStart"/>
+      <w:r>
+        <w:t>NavyComponents</w:t>
+      </w:r>
+      <w:proofErr w:type="spellEnd"/>
+      <w:r>
+        <w:t>.</w:t>
+      </w:r>
+      <w:r>
+        <w:t xml:space="preserve"> Derfor har de kun mulighed for at få ordrer og </w:t>
+      </w:r>
+      <w:r>
+        <w:t>operationer. Composites beskriver de overordnede rang</w:t>
+      </w:r>
+      <w:r>
+        <w:t>, så derfor har de flere kommandoer, fx at give ordrer og operationer ud til andre.</w:t>
+      </w:r>
+      <w:r>
+        <w:t xml:space="preserve"> Alle operationer er implementeret med en default-behavior i NavyComponent som blot kaster en exception. Dette betyder, at hvis f.eks. Leaf prøver at kalde en funktion som den ikke selv har implementeret vil en exception blive kastet.</w:t>
+      </w:r>
+    </w:p>
+    <w:p>
+      <w:pPr>
+        <w:keepNext/>
+        <w:jc w:val="center"/>
+      </w:pPr>
       <w:r>
         <w:rPr>
           <w:noProof/>
         </w:rPr>
-        <w:t>3</w:t>
-      </w:r>
-      <w:r>
-        <w:fldChar w:fldCharType="end"/>
-      </w:r>
-      <w:r>
-        <w:t>, hvor der i hver knude er beskrevet navn, køn og rang for hver person.</w:t>
-      </w:r>
-    </w:p>
-    <w:p>
-      <w:pPr>
-        <w:keepNext/>
-      </w:pPr>
-      <w:r>
-        <w:rPr>
-          <w:noProof/>
-        </w:rPr>
         <w:drawing>
-          <wp:inline distT="0" distB="0" distL="0" distR="0" wp14:anchorId="17F2A2EB" wp14:editId="5260DF72">
-            <wp:extent cx="5305425" cy="3316028"/>
-            <wp:effectExtent l="0" t="0" r="0" b="0"/>
-            <wp:docPr id="3" name="Billede 3"/>
+          <wp:inline distT="0" distB="0" distL="0" distR="0" wp14:anchorId="205F1866" wp14:editId="2F618762">
+            <wp:extent cx="5829300" cy="4829175"/>
+            <wp:effectExtent l="0" t="0" r="0" b="9525"/>
+            <wp:docPr id="1" name="Billede 1"/>
             <wp:cNvGraphicFramePr>
               <a:graphicFrameLocks xmlns:a="http://schemas.openxmlformats.org/drawingml/2006/main" noChangeAspect="1"/>
             </wp:cNvGraphicFramePr>
@@ -1998,6 +2140,418 @@
                   <pic:spPr>
                     <a:xfrm>
                       <a:off x="0" y="0"/>
+                      <a:ext cx="5829300" cy="4829175"/>
+                    </a:xfrm>
+                    <a:prstGeom prst="rect">
+                      <a:avLst/>
+                    </a:prstGeom>
+                  </pic:spPr>
+                </pic:pic>
+              </a:graphicData>
+            </a:graphic>
+          </wp:inline>
+        </w:drawing>
+      </w:r>
+    </w:p>
+    <w:p>
+      <w:pPr>
+        <w:pStyle w:val="Billedtekst"/>
+        <w:jc w:val="center"/>
+      </w:pPr>
+      <w:bookmarkStart w:id="7" w:name="_Ref511387372"/>
+      <w:r>
+        <w:t xml:space="preserve">Figur </w:t>
+      </w:r>
+      <w:fldSimple w:instr=" SEQ Figur \* ARABIC ">
+        <w:r>
+          <w:rPr>
+            <w:noProof/>
+          </w:rPr>
+          <w:t>2</w:t>
+        </w:r>
+      </w:fldSimple>
+      <w:bookmarkEnd w:id="7"/>
+      <w:r>
+        <w:t xml:space="preserve">: Klassediagram over </w:t>
+      </w:r>
+      <w:proofErr w:type="spellStart"/>
+      <w:r>
+        <w:t>Navy</w:t>
+      </w:r>
+      <w:proofErr w:type="spellEnd"/>
+    </w:p>
+    <w:p>
+      <w:r>
+        <w:br w:type="page"/>
+      </w:r>
+    </w:p>
+    <w:p>
+      <w:pPr>
+        <w:keepNext/>
+      </w:pPr>
+      <w:r>
+        <w:lastRenderedPageBreak/>
+        <w:t xml:space="preserve">På </w:t>
+      </w:r>
+      <w:r>
+        <w:fldChar w:fldCharType="begin"/>
+      </w:r>
+      <w:r>
+        <w:instrText xml:space="preserve"> REF _Ref511388046 \h </w:instrText>
+      </w:r>
+      <w:r>
+        <w:fldChar w:fldCharType="separate"/>
+      </w:r>
+      <w:r>
+        <w:t xml:space="preserve">Figur </w:t>
+      </w:r>
+      <w:r>
+        <w:rPr>
+          <w:noProof/>
+        </w:rPr>
+        <w:t>3</w:t>
+      </w:r>
+      <w:r>
+        <w:fldChar w:fldCharType="end"/>
+      </w:r>
+      <w:r>
+        <w:t xml:space="preserve"> ses et sekvensdiagram over </w:t>
+      </w:r>
+      <w:proofErr w:type="spellStart"/>
+      <w:r>
+        <w:t>Navy</w:t>
+      </w:r>
+      <w:proofErr w:type="spellEnd"/>
+      <w:r>
+        <w:t>. Her vises et scenarie af hvilke funktioner, der bliver kaldt i programmet.</w:t>
+      </w:r>
+      <w:r>
+        <w:t xml:space="preserve"> Der bruges kun NavyComponent, da den repræsen</w:t>
+      </w:r>
+      <w:r>
+        <w:t>terer både Leaf og Composite.</w:t>
+      </w:r>
+      <w:r>
+        <w:t xml:space="preserve"> Der vises til at starte med, at der bliver tilføjet en underordne</w:t>
+      </w:r>
+      <w:r>
+        <w:t>de</w:t>
+      </w:r>
+      <w:r>
+        <w:t xml:space="preserve"> til en </w:t>
+      </w:r>
+      <w:r>
+        <w:t>compo</w:t>
+      </w:r>
+      <w:r>
+        <w:t>nent</w:t>
+      </w:r>
+      <w:r>
+        <w:t xml:space="preserve"> vha. </w:t>
+      </w:r>
+      <w:proofErr w:type="spellStart"/>
+      <w:r>
+        <w:t>AddChild</w:t>
+      </w:r>
+      <w:proofErr w:type="spellEnd"/>
+      <w:r>
+        <w:t>-metoden.</w:t>
+      </w:r>
+      <w:r>
+        <w:t xml:space="preserve"> Herefter gives der en ordrer til denne underordnede</w:t>
+      </w:r>
+      <w:r>
+        <w:t>. Når der gives en ordre, kan parameteren ”</w:t>
+      </w:r>
+      <w:proofErr w:type="spellStart"/>
+      <w:r>
+        <w:t>delegate</w:t>
+      </w:r>
+      <w:proofErr w:type="spellEnd"/>
+      <w:r>
+        <w:t>”</w:t>
+      </w:r>
+      <w:r>
+        <w:t xml:space="preserve">, som er en </w:t>
+      </w:r>
+      <w:proofErr w:type="spellStart"/>
+      <w:r>
+        <w:t>bool</w:t>
+      </w:r>
+      <w:proofErr w:type="spellEnd"/>
+      <w:r>
+        <w:t>,</w:t>
+      </w:r>
+      <w:r>
+        <w:t xml:space="preserve"> sættes til enten true eller false. Hvis den sættes til true, vil ordren blive sendt videre ned </w:t>
+      </w:r>
+      <w:r>
+        <w:t xml:space="preserve">i </w:t>
+      </w:r>
+      <w:r>
+        <w:t>hierarkiet</w:t>
+      </w:r>
+      <w:r>
+        <w:t xml:space="preserve">, dvs. den bliver sendt ned til alle </w:t>
+      </w:r>
+      <w:r>
+        <w:t>L</w:t>
+      </w:r>
+      <w:r>
+        <w:t>eaves</w:t>
+      </w:r>
+      <w:r>
+        <w:t xml:space="preserve"> for den valgte </w:t>
+      </w:r>
+      <w:r>
+        <w:t>C</w:t>
+      </w:r>
+      <w:r>
+        <w:t>omposite. Hvis ”</w:t>
+      </w:r>
+      <w:proofErr w:type="spellStart"/>
+      <w:r>
+        <w:t>delegate</w:t>
+      </w:r>
+      <w:proofErr w:type="spellEnd"/>
+      <w:r>
+        <w:t xml:space="preserve">” sættes til false, er det kun de personer der er lige under den valgte </w:t>
+      </w:r>
+      <w:r>
+        <w:t>C</w:t>
+      </w:r>
+      <w:r>
+        <w:t>omposite der får ordren.</w:t>
+      </w:r>
+      <w:r>
+        <w:t xml:space="preserve"> Herefter bliver der kaldt </w:t>
+      </w:r>
+      <w:proofErr w:type="spellStart"/>
+      <w:proofErr w:type="gramStart"/>
+      <w:r>
+        <w:t>SetCurrentOperation</w:t>
+      </w:r>
+      <w:proofErr w:type="spellEnd"/>
+      <w:r>
+        <w:t>(</w:t>
+      </w:r>
+      <w:proofErr w:type="gramEnd"/>
+      <w:r>
+        <w:t>)</w:t>
+      </w:r>
+      <w:r>
+        <w:t xml:space="preserve">. Når dette bliver kaldt, bliver der udført en operation til en </w:t>
+      </w:r>
+      <w:r>
+        <w:t>C</w:t>
+      </w:r>
+      <w:r>
+        <w:t>omposite og alle dens underordnede</w:t>
+      </w:r>
+      <w:r>
+        <w:t>.</w:t>
+      </w:r>
+      <w:r>
+        <w:t xml:space="preserve"> Til sidst bliver der kaldt </w:t>
+      </w:r>
+      <w:proofErr w:type="spellStart"/>
+      <w:r>
+        <w:t>ExecuteOrder</w:t>
+      </w:r>
+      <w:proofErr w:type="spellEnd"/>
+      <w:r>
+        <w:t>,</w:t>
+      </w:r>
+      <w:r>
+        <w:t xml:space="preserve"> som udføre</w:t>
+      </w:r>
+      <w:r>
+        <w:t>r</w:t>
+      </w:r>
+      <w:r>
+        <w:t xml:space="preserve"> en </w:t>
+      </w:r>
+      <w:r>
+        <w:t>C</w:t>
+      </w:r>
+      <w:r>
+        <w:t>omponents ordre, hvis der er tildelt en til personen.</w:t>
+      </w:r>
+    </w:p>
+    <w:p>
+      <w:pPr>
+        <w:keepNext/>
+        <w:jc w:val="center"/>
+      </w:pPr>
+      <w:r>
+        <w:rPr>
+          <w:noProof/>
+        </w:rPr>
+        <w:drawing>
+          <wp:inline distT="0" distB="0" distL="0" distR="0" wp14:anchorId="2D9370EB" wp14:editId="15FADADC">
+            <wp:extent cx="6120130" cy="4077335"/>
+            <wp:effectExtent l="0" t="0" r="0" b="0"/>
+            <wp:docPr id="2" name="Billede 2"/>
+            <wp:cNvGraphicFramePr>
+              <a:graphicFrameLocks xmlns:a="http://schemas.openxmlformats.org/drawingml/2006/main" noChangeAspect="1"/>
+            </wp:cNvGraphicFramePr>
+            <a:graphic xmlns:a="http://schemas.openxmlformats.org/drawingml/2006/main">
+              <a:graphicData uri="http://schemas.openxmlformats.org/drawingml/2006/picture">
+                <pic:pic xmlns:pic="http://schemas.openxmlformats.org/drawingml/2006/picture">
+                  <pic:nvPicPr>
+                    <pic:cNvPr id="1" name=""/>
+                    <pic:cNvPicPr/>
+                  </pic:nvPicPr>
+                  <pic:blipFill>
+                    <a:blip r:embed="rId10"/>
+                    <a:stretch>
+                      <a:fillRect/>
+                    </a:stretch>
+                  </pic:blipFill>
+                  <pic:spPr>
+                    <a:xfrm>
+                      <a:off x="0" y="0"/>
+                      <a:ext cx="6120130" cy="4077335"/>
+                    </a:xfrm>
+                    <a:prstGeom prst="rect">
+                      <a:avLst/>
+                    </a:prstGeom>
+                  </pic:spPr>
+                </pic:pic>
+              </a:graphicData>
+            </a:graphic>
+          </wp:inline>
+        </w:drawing>
+      </w:r>
+    </w:p>
+    <w:p>
+      <w:pPr>
+        <w:pStyle w:val="Billedtekst"/>
+        <w:jc w:val="center"/>
+      </w:pPr>
+      <w:bookmarkStart w:id="8" w:name="_Ref511388046"/>
+      <w:r>
+        <w:t xml:space="preserve">Figur </w:t>
+      </w:r>
+      <w:fldSimple w:instr=" SEQ Figur \* ARABIC ">
+        <w:r>
+          <w:rPr>
+            <w:noProof/>
+          </w:rPr>
+          <w:t>3</w:t>
+        </w:r>
+      </w:fldSimple>
+      <w:bookmarkEnd w:id="8"/>
+      <w:r>
+        <w:t xml:space="preserve">: Sekvensdiagram over </w:t>
+      </w:r>
+      <w:proofErr w:type="spellStart"/>
+      <w:r>
+        <w:t>Navy</w:t>
+      </w:r>
+      <w:proofErr w:type="spellEnd"/>
+    </w:p>
+    <w:p>
+      <w:pPr>
+        <w:rPr>
+          <w:rFonts w:asciiTheme="majorHAnsi" w:eastAsiaTheme="majorEastAsia" w:hAnsiTheme="majorHAnsi" w:cstheme="majorBidi"/>
+          <w:color w:val="2F5496" w:themeColor="accent1" w:themeShade="BF"/>
+          <w:sz w:val="26"/>
+          <w:szCs w:val="26"/>
+        </w:rPr>
+      </w:pPr>
+      <w:r>
+        <w:br w:type="page"/>
+      </w:r>
+    </w:p>
+    <w:p>
+      <w:pPr>
+        <w:pStyle w:val="Overskrift2"/>
+      </w:pPr>
+      <w:bookmarkStart w:id="9" w:name="_Toc511424291"/>
+      <w:r>
+        <w:lastRenderedPageBreak/>
+        <w:t>Eksempel</w:t>
+      </w:r>
+      <w:r>
+        <w:t xml:space="preserve"> på træstruktur</w:t>
+      </w:r>
+      <w:bookmarkEnd w:id="9"/>
+    </w:p>
+    <w:p>
+      <w:r>
+        <w:t>Den konkrete træstruktur d</w:t>
+      </w:r>
+      <w:r>
+        <w:t xml:space="preserve">er blevet brugt </w:t>
+      </w:r>
+      <w:r>
+        <w:t xml:space="preserve">i kode-eksemplet </w:t>
+      </w:r>
+      <w:r>
+        <w:t xml:space="preserve">kan ses på </w:t>
+      </w:r>
+      <w:r>
+        <w:fldChar w:fldCharType="begin"/>
+      </w:r>
+      <w:r>
+        <w:instrText xml:space="preserve"> REF _Ref511386271 \h </w:instrText>
+      </w:r>
+      <w:r>
+        <w:fldChar w:fldCharType="separate"/>
+      </w:r>
+      <w:r>
+        <w:t xml:space="preserve">Figur </w:t>
+      </w:r>
+      <w:r>
+        <w:rPr>
+          <w:noProof/>
+        </w:rPr>
+        <w:t>4</w:t>
+      </w:r>
+      <w:r>
+        <w:fldChar w:fldCharType="end"/>
+      </w:r>
+      <w:r>
+        <w:t>, hvor der i hver knude er beskrevet navn, køn og rang for hver person.</w:t>
+      </w:r>
+      <w:r>
+        <w:t xml:space="preserve"> Dette er forsøgt udskrevet på en anskuelig måde i koden.</w:t>
+      </w:r>
+    </w:p>
+    <w:p>
+      <w:pPr>
+        <w:keepNext/>
+        <w:jc w:val="center"/>
+      </w:pPr>
+      <w:r>
+        <w:rPr>
+          <w:noProof/>
+        </w:rPr>
+        <w:drawing>
+          <wp:inline distT="0" distB="0" distL="0" distR="0" wp14:anchorId="17F2A2EB" wp14:editId="5260DF72">
+            <wp:extent cx="5305425" cy="3316028"/>
+            <wp:effectExtent l="0" t="0" r="0" b="0"/>
+            <wp:docPr id="3" name="Billede 3"/>
+            <wp:cNvGraphicFramePr>
+              <a:graphicFrameLocks xmlns:a="http://schemas.openxmlformats.org/drawingml/2006/main" noChangeAspect="1"/>
+            </wp:cNvGraphicFramePr>
+            <a:graphic xmlns:a="http://schemas.openxmlformats.org/drawingml/2006/main">
+              <a:graphicData uri="http://schemas.openxmlformats.org/drawingml/2006/picture">
+                <pic:pic xmlns:pic="http://schemas.openxmlformats.org/drawingml/2006/picture">
+                  <pic:nvPicPr>
+                    <pic:cNvPr id="1" name=""/>
+                    <pic:cNvPicPr/>
+                  </pic:nvPicPr>
+                  <pic:blipFill>
+                    <a:blip r:embed="rId11"/>
+                    <a:stretch>
+                      <a:fillRect/>
+                    </a:stretch>
+                  </pic:blipFill>
+                  <pic:spPr>
+                    <a:xfrm>
+                      <a:off x="0" y="0"/>
                       <a:ext cx="5317284" cy="3323440"/>
                     </a:xfrm>
                     <a:prstGeom prst="rect">
@@ -2014,30 +2568,21 @@
     <w:p>
       <w:pPr>
         <w:pStyle w:val="Billedtekst"/>
-      </w:pPr>
-      <w:bookmarkStart w:id="7" w:name="_Ref511386271"/>
+        <w:jc w:val="center"/>
+      </w:pPr>
+      <w:bookmarkStart w:id="10" w:name="_Ref511386271"/>
       <w:r>
         <w:t xml:space="preserve">Figur </w:t>
       </w:r>
-      <w:r>
-        <w:fldChar w:fldCharType="begin"/>
-      </w:r>
-      <w:r>
-        <w:instrText xml:space="preserve"> SEQ Figur \* ARABIC </w:instrText>
-      </w:r>
-      <w:r>
-        <w:fldChar w:fldCharType="separate"/>
-      </w:r>
-      <w:r>
-        <w:rPr>
-          <w:noProof/>
-        </w:rPr>
-        <w:t>3</w:t>
-      </w:r>
-      <w:r>
-        <w:fldChar w:fldCharType="end"/>
-      </w:r>
-      <w:bookmarkEnd w:id="7"/>
+      <w:fldSimple w:instr=" SEQ Figur \* ARABIC ">
+        <w:r>
+          <w:rPr>
+            <w:noProof/>
+          </w:rPr>
+          <w:t>4</w:t>
+        </w:r>
+      </w:fldSimple>
+      <w:bookmarkEnd w:id="10"/>
       <w:r>
         <w:t xml:space="preserve">: Træstruktur over </w:t>
       </w:r>
@@ -2047,498 +2592,117 @@
       </w:r>
       <w:proofErr w:type="spellEnd"/>
     </w:p>
-    <w:p/>
     <w:p>
       <w:pPr>
         <w:pStyle w:val="Overskrift1"/>
       </w:pPr>
-      <w:bookmarkStart w:id="8" w:name="_Toc511383036"/>
-      <w:r>
-        <w:t>Analyse og konklusion</w:t>
-      </w:r>
-      <w:bookmarkEnd w:id="8"/>
-    </w:p>
-    <w:p>
+      <w:bookmarkStart w:id="11" w:name="_Toc511424292"/>
+      <w:r>
+        <w:t>K</w:t>
+      </w:r>
+      <w:r>
+        <w:t>onklusion</w:t>
+      </w:r>
+      <w:bookmarkEnd w:id="11"/>
+    </w:p>
+    <w:p>
+      <w:r>
+        <w:t>Composite</w:t>
+      </w:r>
+      <w:r>
+        <w:t xml:space="preserve"> er godt at bruge</w:t>
+      </w:r>
+      <w:r>
+        <w:t>,</w:t>
+      </w:r>
+      <w:r>
+        <w:t xml:space="preserve"> hvis man har en træstruktur som man vil kunne arbejde med</w:t>
+      </w:r>
+      <w:r>
+        <w:t>. Her kan man behandle komponerede objekter som individuelle objekter.</w:t>
+      </w:r>
+      <w:r>
+        <w:t xml:space="preserve"> </w:t>
+      </w:r>
+      <w:r>
+        <w:t xml:space="preserve">Det er på denne måde nemt for klienten at udføre operationer på strukturen. </w:t>
+      </w:r>
+      <w:r>
+        <w:t xml:space="preserve">Det er også ret nemt at tilføje nye typer af komponenter. </w:t>
+      </w:r>
+    </w:p>
+    <w:p>
+      <w:r>
+        <w:t xml:space="preserve">Composite pattern har sine fordele men kan blive for generel. </w:t>
+      </w:r>
+      <w:r>
+        <w:t xml:space="preserve">Hvis man har flere forskellige implementeringer af Component, er det svært at begrænse til én type af Component i en Composite. Skal dette være muligt, skal der ske </w:t>
+      </w:r>
       <w:proofErr w:type="spellStart"/>
       <w:r>
-        <w:t>Composite</w:t>
+        <w:t>run-time</w:t>
       </w:r>
       <w:proofErr w:type="spellEnd"/>
       <w:r>
-        <w:t xml:space="preserve"> er godt at bruge, hvis man har en træstruktur som man vil kunne arbejde med. Det er dog (mere eller mindre) det eneste som </w:t>
+        <w:t xml:space="preserve"> tjek i koden.</w:t>
+      </w:r>
+    </w:p>
+    <w:p>
+      <w:r>
+        <w:t xml:space="preserve">Composite pattern kan sammenlignes med </w:t>
       </w:r>
       <w:proofErr w:type="spellStart"/>
       <w:r>
-        <w:t>Composite</w:t>
+        <w:t>Decorator</w:t>
       </w:r>
       <w:proofErr w:type="spellEnd"/>
       <w:r>
-        <w:t xml:space="preserve"> er god til. Derfor </w:t>
-      </w:r>
-      <w:r>
-        <w:t>er det ikke en god pattern at bruge, hvis vi har andet data at arbejde på.</w:t>
-      </w:r>
-    </w:p>
-    <w:p>
+        <w:t xml:space="preserve"> pattern</w:t>
+      </w:r>
+      <w:r>
+        <w:t xml:space="preserve">. Implementeringen af dem kan være rimelig ens, men formålet er forskelligt. Decorater skal dekorere </w:t>
+      </w:r>
+      <w:r>
+        <w:t>en enkelt komponent</w:t>
+      </w:r>
+      <w:r>
+        <w:t>, hvor Composite skal gruppere komponenter som en helhed. Decorater har til formål at tilføje funktionalitet, hvor Composite vil samle komponenter</w:t>
+      </w:r>
+      <w:r>
+        <w:t>.</w:t>
+      </w:r>
+      <w:r>
+        <w:t xml:space="preserve"> Desuden tager Decorater </w:t>
+      </w:r>
+      <w:proofErr w:type="gramStart"/>
+      <w:r>
+        <w:t>også stor udgangspunkt</w:t>
+      </w:r>
+      <w:proofErr w:type="gramEnd"/>
+      <w:r>
+        <w:t xml:space="preserve"> i Single </w:t>
+      </w:r>
       <w:proofErr w:type="spellStart"/>
       <w:r>
-        <w:t>Composite</w:t>
+        <w:t>Responsibility</w:t>
       </w:r>
       <w:proofErr w:type="spellEnd"/>
       <w:r>
-        <w:t xml:space="preserve"> pattern kan sammenlignes med </w:t>
-      </w:r>
-      <w:proofErr w:type="spellStart"/>
-      <w:r>
-        <w:t>Decorator</w:t>
-      </w:r>
-      <w:proofErr w:type="spellEnd"/>
-      <w:r>
-        <w:t xml:space="preserve"> pattern, hvor at forskellen på disse patterns er, at klasserne i </w:t>
-      </w:r>
-      <w:proofErr w:type="spellStart"/>
-      <w:r>
-        <w:t>Composite</w:t>
-      </w:r>
-      <w:proofErr w:type="spellEnd"/>
-      <w:r>
-        <w:t xml:space="preserve"> arver fra hinanden, dvs. hvis noget kaldes nede i </w:t>
-      </w:r>
-      <w:r>
-        <w:t xml:space="preserve">et barn, vil dette blive arvet fra dens forældre og derefter overrides den. I </w:t>
-      </w:r>
-      <w:proofErr w:type="spellStart"/>
-      <w:r>
-        <w:t>Decorator</w:t>
-      </w:r>
-      <w:proofErr w:type="spellEnd"/>
-      <w:r>
-        <w:t xml:space="preserve"> pattern, vil det først blive kaldt oppe i </w:t>
-      </w:r>
-      <w:r>
-        <w:t>forælderen</w:t>
-      </w:r>
-      <w:r>
-        <w:t>, og derefter blive kaldt i barnet.</w:t>
-      </w:r>
-      <w:r>
-        <w:t xml:space="preserve"> Vi synes at </w:t>
-      </w:r>
-      <w:proofErr w:type="spellStart"/>
-      <w:r>
-        <w:t>Composite</w:t>
-      </w:r>
-      <w:proofErr w:type="spellEnd"/>
-      <w:r>
-        <w:t xml:space="preserve"> giver mest mening</w:t>
-      </w:r>
-      <w:r>
-        <w:t xml:space="preserve"> da der</w:t>
-      </w:r>
-      <w:r>
-        <w:t xml:space="preserve"> her</w:t>
-      </w:r>
-      <w:r>
-        <w:t xml:space="preserve"> ikke skal eksekveres for meget ved kørsel af programmet</w:t>
-      </w:r>
-      <w:r>
-        <w:t>.</w:t>
-      </w:r>
-    </w:p>
-    <w:p>
-      <w:pPr>
-        <w:rPr>
-          <w:b/>
+        <w:t xml:space="preserve"> Princippet, idét at funktionaliteten deles ud på forskellige klasser. </w:t>
+      </w:r>
+      <w:bookmarkStart w:id="12" w:name="_GoBack"/>
+      <w:bookmarkEnd w:id="12"/>
+    </w:p>
+    <w:p>
+      <w:pPr>
+        <w:rPr>
           <w:lang w:val="en-US"/>
         </w:rPr>
       </w:pPr>
-      <w:r>
-        <w:rPr>
-          <w:b/>
-          <w:lang w:val="en-US"/>
-        </w:rPr>
-        <w:t xml:space="preserve">1 </w:t>
-      </w:r>
-      <w:proofErr w:type="spellStart"/>
-      <w:r>
-        <w:rPr>
-          <w:b/>
-          <w:lang w:val="en-US"/>
-        </w:rPr>
-        <w:t>Formalia</w:t>
-      </w:r>
-      <w:proofErr w:type="spellEnd"/>
-      <w:r>
-        <w:rPr>
-          <w:b/>
-          <w:lang w:val="en-US"/>
-        </w:rPr>
-        <w:t xml:space="preserve"> </w:t>
-      </w:r>
-    </w:p>
-    <w:p>
-      <w:pPr>
-        <w:rPr>
-          <w:lang w:val="en-US"/>
-        </w:rPr>
-      </w:pPr>
-      <w:r>
-        <w:rPr>
-          <w:lang w:val="en-US"/>
-        </w:rPr>
-        <w:t xml:space="preserve">1. All requested files are submitted. </w:t>
-      </w:r>
-    </w:p>
-    <w:p>
-      <w:pPr>
-        <w:rPr>
-          <w:lang w:val="en-US"/>
-        </w:rPr>
-      </w:pPr>
-      <w:r>
-        <w:rPr>
-          <w:lang w:val="en-US"/>
-        </w:rPr>
-        <w:t xml:space="preserve">2. The naming of folders, files and visual-studio solution have been done in accordance with the specifications. </w:t>
-      </w:r>
-    </w:p>
-    <w:p>
-      <w:pPr>
-        <w:rPr>
-          <w:lang w:val="en-US"/>
-        </w:rPr>
-      </w:pPr>
-      <w:r>
-        <w:rPr>
-          <w:lang w:val="en-US"/>
-        </w:rPr>
-        <w:t>3. The size of the video files are in accordance with the specifications.</w:t>
-      </w:r>
-    </w:p>
-    <w:p>
-      <w:pPr>
-        <w:rPr>
-          <w:lang w:val="en-US"/>
-        </w:rPr>
-      </w:pPr>
-    </w:p>
-    <w:p>
-      <w:pPr>
-        <w:rPr>
-          <w:b/>
-          <w:lang w:val="en-US"/>
-        </w:rPr>
-      </w:pPr>
-      <w:r>
-        <w:rPr>
-          <w:b/>
-          <w:lang w:val="en-US"/>
-        </w:rPr>
-        <w:t xml:space="preserve">2 Description (Structure and Dynamics of the pattern) </w:t>
-      </w:r>
-    </w:p>
-    <w:p>
-      <w:pPr>
-        <w:rPr>
-          <w:lang w:val="en-US"/>
-        </w:rPr>
-      </w:pPr>
-      <w:r>
-        <w:rPr>
-          <w:lang w:val="en-US"/>
-        </w:rPr>
-        <w:lastRenderedPageBreak/>
-        <w:t xml:space="preserve">1. Does the group demonstrate full understanding of the subject? </w:t>
-      </w:r>
-    </w:p>
-    <w:p>
-      <w:pPr>
-        <w:rPr>
-          <w:lang w:val="en-US"/>
-        </w:rPr>
-      </w:pPr>
-      <w:r>
-        <w:rPr>
-          <w:lang w:val="en-US"/>
-        </w:rPr>
-        <w:t xml:space="preserve">2. Do they cover all aspects of the chosen pattern and use correct and relevant concepts from the course, e.g. referencing design principles (SOLID)? </w:t>
-      </w:r>
-    </w:p>
-    <w:p>
-      <w:pPr>
-        <w:rPr>
-          <w:lang w:val="en-US"/>
-        </w:rPr>
-      </w:pPr>
-      <w:r>
-        <w:rPr>
-          <w:lang w:val="en-US"/>
-        </w:rPr>
-        <w:t xml:space="preserve">3. Do they present a good and understandable example of how the pattern can be used? </w:t>
-      </w:r>
-    </w:p>
-    <w:p>
-      <w:pPr>
-        <w:rPr>
-          <w:lang w:val="en-US"/>
-        </w:rPr>
-      </w:pPr>
-      <w:r>
-        <w:rPr>
-          <w:lang w:val="en-US"/>
-        </w:rPr>
-        <w:t xml:space="preserve">4. Do they make good use of relevant diagrams and are they correct, both in notation and contents? </w:t>
-      </w:r>
-    </w:p>
-    <w:p>
-      <w:pPr>
-        <w:rPr>
-          <w:lang w:val="en-US"/>
-        </w:rPr>
-      </w:pPr>
-      <w:r>
-        <w:rPr>
-          <w:lang w:val="en-US"/>
-        </w:rPr>
-        <w:t>5. Is it clear how you should use the pattern and what the possible variations are (if any)?</w:t>
-      </w:r>
-    </w:p>
-    <w:p>
-      <w:pPr>
-        <w:rPr>
-          <w:lang w:val="en-US"/>
-        </w:rPr>
-      </w:pPr>
-    </w:p>
-    <w:p>
-      <w:pPr>
-        <w:rPr>
-          <w:b/>
-        </w:rPr>
-      </w:pPr>
-      <w:r>
-        <w:rPr>
-          <w:b/>
-        </w:rPr>
-        <w:t xml:space="preserve">3 Analysis and </w:t>
-      </w:r>
-      <w:proofErr w:type="spellStart"/>
-      <w:r>
-        <w:rPr>
-          <w:b/>
-        </w:rPr>
-        <w:t>conclusions</w:t>
-      </w:r>
-      <w:proofErr w:type="spellEnd"/>
-      <w:r>
-        <w:rPr>
-          <w:b/>
-        </w:rPr>
-        <w:t xml:space="preserve"> </w:t>
-      </w:r>
-    </w:p>
-    <w:p>
-      <w:pPr>
-        <w:rPr>
-          <w:lang w:val="en-US"/>
-        </w:rPr>
-      </w:pPr>
-      <w:r>
-        <w:rPr>
-          <w:lang w:val="en-US"/>
-        </w:rPr>
-        <w:t xml:space="preserve">1. Does the group present a sound analysis of the patterns usage, when it is good and bad to use it? </w:t>
-      </w:r>
-    </w:p>
-    <w:p>
-      <w:pPr>
-        <w:rPr>
-          <w:lang w:val="en-US"/>
-        </w:rPr>
-      </w:pPr>
-      <w:r>
-        <w:rPr>
-          <w:lang w:val="en-US"/>
-        </w:rPr>
-        <w:t xml:space="preserve">2. Do they compare it to other relevant design patterns and explain similarities and differences? </w:t>
-      </w:r>
-    </w:p>
-    <w:p>
-      <w:pPr>
-        <w:rPr>
-          <w:lang w:val="en-US"/>
-        </w:rPr>
-      </w:pPr>
-      <w:r>
-        <w:rPr>
-          <w:lang w:val="en-US"/>
-        </w:rPr>
-        <w:t>3. Is it clear when you should use the pattern and why?</w:t>
-      </w:r>
-    </w:p>
-    <w:p>
-      <w:pPr>
-        <w:rPr>
-          <w:lang w:val="en-US"/>
-        </w:rPr>
-      </w:pPr>
-    </w:p>
-    <w:p>
-      <w:pPr>
-        <w:rPr>
-          <w:b/>
-          <w:lang w:val="en-US"/>
-        </w:rPr>
-      </w:pPr>
-      <w:r>
-        <w:rPr>
-          <w:b/>
-          <w:lang w:val="en-US"/>
-        </w:rPr>
-        <w:t xml:space="preserve">4 Presentation material </w:t>
-      </w:r>
-    </w:p>
-    <w:p>
-      <w:pPr>
-        <w:rPr>
-          <w:lang w:val="en-US"/>
-        </w:rPr>
-      </w:pPr>
-      <w:r>
-        <w:rPr>
-          <w:lang w:val="en-US"/>
-        </w:rPr>
-        <w:t xml:space="preserve">1. Is the presentation (both slides and presenters) clear, precise and understandable? </w:t>
-      </w:r>
-    </w:p>
-    <w:p>
-      <w:pPr>
-        <w:rPr>
-          <w:lang w:val="en-US"/>
-        </w:rPr>
-      </w:pPr>
-      <w:r>
-        <w:rPr>
-          <w:lang w:val="en-US"/>
-        </w:rPr>
-        <w:t xml:space="preserve">2. Is the presentation on time, and do they use the time wisely? </w:t>
-      </w:r>
-    </w:p>
-    <w:p>
-      <w:pPr>
-        <w:rPr>
-          <w:lang w:val="en-US"/>
-        </w:rPr>
-      </w:pPr>
-      <w:r>
-        <w:rPr>
-          <w:lang w:val="en-US"/>
-        </w:rPr>
-        <w:t xml:space="preserve">3. Is the demonstration video clear, precise and understandable? </w:t>
-      </w:r>
-    </w:p>
-    <w:p>
-      <w:pPr>
-        <w:rPr>
-          <w:lang w:val="en-US"/>
-        </w:rPr>
-      </w:pPr>
-      <w:r>
-        <w:rPr>
-          <w:lang w:val="en-US"/>
-        </w:rPr>
-        <w:t>4. Are references put to material (both code and written) on which the solution to the assignment is based?</w:t>
-      </w:r>
-    </w:p>
-    <w:p>
-      <w:pPr>
-        <w:rPr>
-          <w:lang w:val="en-US"/>
-        </w:rPr>
-      </w:pPr>
-    </w:p>
-    <w:p>
-      <w:pPr>
-        <w:rPr>
-          <w:b/>
-          <w:lang w:val="en-US"/>
-        </w:rPr>
-      </w:pPr>
-      <w:r>
-        <w:rPr>
-          <w:b/>
-          <w:lang w:val="en-US"/>
-        </w:rPr>
-        <w:t xml:space="preserve">5 Solution / demos </w:t>
-      </w:r>
-    </w:p>
-    <w:p>
-      <w:pPr>
-        <w:rPr>
-          <w:lang w:val="en-US"/>
-        </w:rPr>
-      </w:pPr>
-      <w:r>
-        <w:rPr>
-          <w:lang w:val="en-US"/>
-        </w:rPr>
-        <w:t xml:space="preserve">1. Is a prototype solution presented to highlight the key concepts of the pattern? </w:t>
-      </w:r>
-    </w:p>
-    <w:p>
-      <w:pPr>
-        <w:rPr>
-          <w:lang w:val="en-US"/>
-        </w:rPr>
-      </w:pPr>
-      <w:r>
-        <w:rPr>
-          <w:lang w:val="en-US"/>
-        </w:rPr>
-        <w:t xml:space="preserve">2. Does the code example(s) compile and run without errors? </w:t>
-      </w:r>
-    </w:p>
-    <w:p>
-      <w:pPr>
-        <w:rPr>
-          <w:lang w:val="en-US"/>
-        </w:rPr>
-      </w:pPr>
-      <w:r>
-        <w:rPr>
-          <w:lang w:val="en-US"/>
-        </w:rPr>
-        <w:t xml:space="preserve">3. Is the naming of classes, variables and methods clear and consistent? </w:t>
-      </w:r>
-    </w:p>
-    <w:p>
-      <w:pPr>
-        <w:rPr>
-          <w:lang w:val="en-US"/>
-        </w:rPr>
-      </w:pPr>
-      <w:r>
-        <w:rPr>
-          <w:lang w:val="en-US"/>
-        </w:rPr>
-        <w:t xml:space="preserve">4. Is the code is easy to read and have a proper amount of comments? </w:t>
-      </w:r>
-    </w:p>
-    <w:p>
-      <w:pPr>
-        <w:rPr>
-          <w:lang w:val="en-US"/>
-        </w:rPr>
-      </w:pPr>
-      <w:r>
-        <w:rPr>
-          <w:lang w:val="en-US"/>
-        </w:rPr>
-        <w:t>5. Does the example(s) demonstrate all core parts of the pattern and relevant variants of its use?</w:t>
-      </w:r>
     </w:p>
     <w:sectPr>
-      <w:footerReference w:type="default" r:id="rId10"/>
+      <w:headerReference w:type="default" r:id="rId12"/>
+      <w:footerReference w:type="default" r:id="rId13"/>
       <w:pgSz w:w="11906" w:h="16838"/>
       <w:pgMar w:top="1701" w:right="1134" w:bottom="1701" w:left="1134" w:header="708" w:footer="708" w:gutter="0"/>
       <w:cols w:space="708"/>
@@ -2724,6 +2888,365 @@
     </w:p>
   </w:footnote>
 </w:footnotes>
+</file>
+
+<file path=word/header1.xml><?xml version="1.0" encoding="utf-8"?>
+<w:hdr xmlns:wpc="http://schemas.microsoft.com/office/word/2010/wordprocessingCanvas" xmlns:cx="http://schemas.microsoft.com/office/drawing/2014/chartex" xmlns:cx1="http://schemas.microsoft.com/office/drawing/2015/9/8/chartex" xmlns:cx2="http://schemas.microsoft.com/office/drawing/2015/10/21/chartex" xmlns:cx3="http://schemas.microsoft.com/office/drawing/2016/5/9/chartex" xmlns:cx4="http://schemas.microsoft.com/office/drawing/2016/5/10/chartex" xmlns:cx5="http://schemas.microsoft.com/office/drawing/2016/5/11/chartex" xmlns:cx6="http://schemas.microsoft.com/office/drawing/2016/5/12/chartex" xmlns:cx7="http://schemas.microsoft.com/office/drawing/2016/5/13/chartex" xmlns:cx8="http://schemas.microsoft.com/office/drawing/2016/5/14/chartex" xmlns:mc="http://schemas.openxmlformats.org/markup-compatibility/2006" xmlns:aink="http://schemas.microsoft.com/office/drawing/2016/ink" xmlns:am3d="http://schemas.microsoft.com/office/drawing/2017/model3d" xmlns:o="urn:schemas-microsoft-com:office:office" xmlns:r="http://schemas.openxmlformats.org/officeDocument/2006/relationships" xmlns:m="http://schemas.openxmlformats.org/officeDocument/2006/math" xmlns:v="urn:schemas-microsoft-com:vml" xmlns:wp14="http://schemas.microsoft.com/office/word/2010/wordprocessingDrawing" xmlns:wp="http://schemas.openxmlformats.org/drawingml/2006/wordprocessingDrawing" xmlns:w10="urn:schemas-microsoft-com:office:word" xmlns:w="http://schemas.openxmlformats.org/wordprocessingml/2006/main" xmlns:w14="http://schemas.microsoft.com/office/word/2010/wordml" xmlns:w15="http://schemas.microsoft.com/office/word/2012/wordml" xmlns:w16cid="http://schemas.microsoft.com/office/word/2016/wordml/cid" xmlns:w16se="http://schemas.microsoft.com/office/word/2015/wordml/symex" xmlns:wpg="http://schemas.microsoft.com/office/word/2010/wordprocessingGroup" xmlns:wpi="http://schemas.microsoft.com/office/word/2010/wordprocessingInk" xmlns:wne="http://schemas.microsoft.com/office/word/2006/wordml" xmlns:wps="http://schemas.microsoft.com/office/word/2010/wordprocessingShape" mc:Ignorable="w14 w15 w16se w16cid wp14">
+  <w:p>
+    <w:pPr>
+      <w:tabs>
+        <w:tab w:val="center" w:pos="4819"/>
+        <w:tab w:val="right" w:pos="9638"/>
+      </w:tabs>
+      <w:spacing w:after="0" w:line="240" w:lineRule="auto"/>
+      <w:rPr>
+        <w:rFonts w:eastAsia="Times New Roman" w:cs="Times New Roman"/>
+        <w:color w:val="003D85"/>
+        <w:sz w:val="16"/>
+        <w:szCs w:val="16"/>
+      </w:rPr>
+    </w:pPr>
+    <w:r>
+      <w:rPr>
+        <w:rFonts w:eastAsia="Times New Roman" w:cs="Times New Roman"/>
+        <w:noProof/>
+        <w:sz w:val="20"/>
+        <w:lang w:eastAsia="da-DK"/>
+      </w:rPr>
+      <w:drawing>
+        <wp:anchor distT="0" distB="0" distL="114300" distR="114300" simplePos="0" relativeHeight="251659264" behindDoc="1" locked="0" layoutInCell="1" allowOverlap="1" wp14:anchorId="7D38F410" wp14:editId="0CF8073F">
+          <wp:simplePos x="0" y="0"/>
+          <wp:positionH relativeFrom="column">
+            <wp:posOffset>-2540</wp:posOffset>
+          </wp:positionH>
+          <wp:positionV relativeFrom="paragraph">
+            <wp:posOffset>-1270</wp:posOffset>
+          </wp:positionV>
+          <wp:extent cx="2206625" cy="414020"/>
+          <wp:effectExtent l="0" t="0" r="3175" b="5080"/>
+          <wp:wrapThrough wrapText="bothSides">
+            <wp:wrapPolygon edited="0">
+              <wp:start x="0" y="0"/>
+              <wp:lineTo x="0" y="20871"/>
+              <wp:lineTo x="21445" y="20871"/>
+              <wp:lineTo x="21445" y="0"/>
+              <wp:lineTo x="0" y="0"/>
+            </wp:wrapPolygon>
+          </wp:wrapThrough>
+          <wp:docPr id="7" name="Billede 7" descr="http://www.iha.dk/Files/Billeder/logoer/au/au-ingenioerhoejskolen_da.jpg"/>
+          <wp:cNvGraphicFramePr>
+            <a:graphicFrameLocks xmlns:a="http://schemas.openxmlformats.org/drawingml/2006/main" noChangeAspect="1"/>
+          </wp:cNvGraphicFramePr>
+          <a:graphic xmlns:a="http://schemas.openxmlformats.org/drawingml/2006/main">
+            <a:graphicData uri="http://schemas.openxmlformats.org/drawingml/2006/picture">
+              <pic:pic xmlns:pic="http://schemas.openxmlformats.org/drawingml/2006/picture">
+                <pic:nvPicPr>
+                  <pic:cNvPr id="0" name="Picture 1" descr="http://www.iha.dk/Files/Billeder/logoer/au/au-ingenioerhoejskolen_da.jpg"/>
+                  <pic:cNvPicPr>
+                    <a:picLocks noChangeAspect="1" noChangeArrowheads="1"/>
+                  </pic:cNvPicPr>
+                </pic:nvPicPr>
+                <pic:blipFill>
+                  <a:blip r:embed="rId1">
+                    <a:extLst>
+                      <a:ext uri="{28A0092B-C50C-407E-A947-70E740481C1C}">
+                        <a14:useLocalDpi xmlns:a14="http://schemas.microsoft.com/office/drawing/2010/main" val="0"/>
+                      </a:ext>
+                    </a:extLst>
+                  </a:blip>
+                  <a:srcRect/>
+                  <a:stretch>
+                    <a:fillRect/>
+                  </a:stretch>
+                </pic:blipFill>
+                <pic:spPr bwMode="auto">
+                  <a:xfrm>
+                    <a:off x="0" y="0"/>
+                    <a:ext cx="2206625" cy="414020"/>
+                  </a:xfrm>
+                  <a:prstGeom prst="rect">
+                    <a:avLst/>
+                  </a:prstGeom>
+                  <a:noFill/>
+                  <a:ln>
+                    <a:noFill/>
+                  </a:ln>
+                </pic:spPr>
+              </pic:pic>
+            </a:graphicData>
+          </a:graphic>
+          <wp14:sizeRelH relativeFrom="margin">
+            <wp14:pctWidth>0</wp14:pctWidth>
+          </wp14:sizeRelH>
+          <wp14:sizeRelV relativeFrom="margin">
+            <wp14:pctHeight>0</wp14:pctHeight>
+          </wp14:sizeRelV>
+        </wp:anchor>
+      </w:drawing>
+    </w:r>
+    <w:r>
+      <w:rPr>
+        <w:rFonts w:eastAsia="Times New Roman" w:cs="Times New Roman"/>
+        <w:sz w:val="16"/>
+        <w:szCs w:val="16"/>
+      </w:rPr>
+      <w:tab/>
+    </w:r>
+    <w:r>
+      <w:rPr>
+        <w:rFonts w:eastAsia="Times New Roman" w:cs="Times New Roman"/>
+        <w:sz w:val="16"/>
+        <w:szCs w:val="16"/>
+      </w:rPr>
+      <w:tab/>
+    </w:r>
+  </w:p>
+  <w:p>
+    <w:pPr>
+      <w:tabs>
+        <w:tab w:val="center" w:pos="4819"/>
+        <w:tab w:val="right" w:pos="9638"/>
+      </w:tabs>
+      <w:spacing w:after="0" w:line="240" w:lineRule="auto"/>
+      <w:rPr>
+        <w:rFonts w:eastAsia="Times New Roman" w:cs="Times New Roman"/>
+        <w:sz w:val="16"/>
+        <w:szCs w:val="16"/>
+      </w:rPr>
+    </w:pPr>
+    <w:r>
+      <w:rPr>
+        <w:rFonts w:eastAsia="Times New Roman" w:cs="Times New Roman"/>
+        <w:noProof/>
+        <w:sz w:val="20"/>
+        <w:lang w:eastAsia="da-DK"/>
+      </w:rPr>
+      <mc:AlternateContent>
+        <mc:Choice Requires="wps">
+          <w:drawing>
+            <wp:anchor distT="4294967295" distB="4294967295" distL="114300" distR="114300" simplePos="0" relativeHeight="251660288" behindDoc="0" locked="0" layoutInCell="1" allowOverlap="1" wp14:anchorId="223AB210" wp14:editId="40CDCFCD">
+              <wp:simplePos x="0" y="0"/>
+              <wp:positionH relativeFrom="column">
+                <wp:posOffset>-1905</wp:posOffset>
+              </wp:positionH>
+              <wp:positionV relativeFrom="paragraph">
+                <wp:posOffset>329564</wp:posOffset>
+              </wp:positionV>
+              <wp:extent cx="6109335" cy="0"/>
+              <wp:effectExtent l="0" t="0" r="24765" b="19050"/>
+              <wp:wrapNone/>
+              <wp:docPr id="6" name="Lige forbindelse 6"/>
+              <wp:cNvGraphicFramePr>
+                <a:graphicFrameLocks xmlns:a="http://schemas.openxmlformats.org/drawingml/2006/main"/>
+              </wp:cNvGraphicFramePr>
+              <a:graphic xmlns:a="http://schemas.openxmlformats.org/drawingml/2006/main">
+                <a:graphicData uri="http://schemas.microsoft.com/office/word/2010/wordprocessingShape">
+                  <wps:wsp>
+                    <wps:cNvCnPr>
+                      <a:cxnSpLocks/>
+                    </wps:cNvCnPr>
+                    <wps:spPr>
+                      <a:xfrm>
+                        <a:off x="0" y="0"/>
+                        <a:ext cx="6109335" cy="0"/>
+                      </a:xfrm>
+                      <a:prstGeom prst="line">
+                        <a:avLst/>
+                      </a:prstGeom>
+                      <a:noFill/>
+                      <a:ln w="3175" cap="flat" cmpd="sng" algn="ctr">
+                        <a:solidFill>
+                          <a:srgbClr val="003D85"/>
+                        </a:solidFill>
+                        <a:prstDash val="solid"/>
+                      </a:ln>
+                      <a:effectLst/>
+                    </wps:spPr>
+                    <wps:bodyPr/>
+                  </wps:wsp>
+                </a:graphicData>
+              </a:graphic>
+              <wp14:sizeRelH relativeFrom="margin">
+                <wp14:pctWidth>0</wp14:pctWidth>
+              </wp14:sizeRelH>
+              <wp14:sizeRelV relativeFrom="page">
+                <wp14:pctHeight>0</wp14:pctHeight>
+              </wp14:sizeRelV>
+            </wp:anchor>
+          </w:drawing>
+        </mc:Choice>
+        <mc:Fallback>
+          <w:pict>
+            <v:line w14:anchorId="0A84C617" id="Lige forbindelse 6" o:spid="_x0000_s1026" style="position:absolute;z-index:251660288;visibility:visible;mso-wrap-style:square;mso-width-percent:0;mso-height-percent:0;mso-wrap-distance-left:9pt;mso-wrap-distance-top:-3e-5mm;mso-wrap-distance-right:9pt;mso-wrap-distance-bottom:-3e-5mm;mso-position-horizontal:absolute;mso-position-horizontal-relative:text;mso-position-vertical:absolute;mso-position-vertical-relative:text;mso-width-percent:0;mso-height-percent:0;mso-width-relative:margin;mso-height-relative:page" from="-.15pt,25.95pt" to="480.9pt,25.95pt" o:gfxdata="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" strokecolor="#003d85" strokeweight=".25pt">
+              <o:lock v:ext="edit" shapetype="f"/>
+            </v:line>
+          </w:pict>
+        </mc:Fallback>
+      </mc:AlternateContent>
+    </w:r>
+    <w:r>
+      <w:rPr>
+        <w:rFonts w:eastAsia="Times New Roman" w:cs="Times New Roman"/>
+        <w:color w:val="003D85"/>
+        <w:sz w:val="16"/>
+        <w:szCs w:val="16"/>
+      </w:rPr>
+      <w:tab/>
+    </w:r>
+    <w:r>
+      <w:rPr>
+        <w:rFonts w:eastAsia="Times New Roman" w:cs="Times New Roman"/>
+        <w:color w:val="003D85"/>
+        <w:sz w:val="16"/>
+        <w:szCs w:val="16"/>
+      </w:rPr>
+      <w:tab/>
+    </w:r>
+    <w:r>
+      <w:rPr>
+        <w:rFonts w:eastAsia="Times New Roman" w:cs="Times New Roman"/>
+        <w:sz w:val="16"/>
+        <w:szCs w:val="16"/>
+      </w:rPr>
+      <w:tab/>
+    </w:r>
+    <w:r>
+      <w:rPr>
+        <w:rFonts w:eastAsia="Times New Roman" w:cs="Times New Roman"/>
+        <w:sz w:val="16"/>
+        <w:szCs w:val="16"/>
+      </w:rPr>
+      <w:tab/>
+    </w:r>
+  </w:p>
+  <w:p>
+    <w:pPr>
+      <w:pStyle w:val="Sidehoved"/>
+    </w:pPr>
+  </w:p>
+</w:hdr>
+</file>
+
+<file path=word/numbering.xml><?xml version="1.0" encoding="utf-8"?>
+<w:numbering xmlns:wpc="http://schemas.microsoft.com/office/word/2010/wordprocessingCanvas" xmlns:cx="http://schemas.microsoft.com/office/drawing/2014/chartex" xmlns:cx1="http://schemas.microsoft.com/office/drawing/2015/9/8/chartex" xmlns:cx2="http://schemas.microsoft.com/office/drawing/2015/10/21/chartex" xmlns:cx3="http://schemas.microsoft.com/office/drawing/2016/5/9/chartex" xmlns:cx4="http://schemas.microsoft.com/office/drawing/2016/5/10/chartex" xmlns:cx5="http://schemas.microsoft.com/office/drawing/2016/5/11/chartex" xmlns:cx6="http://schemas.microsoft.com/office/drawing/2016/5/12/chartex" xmlns:cx7="http://schemas.microsoft.com/office/drawing/2016/5/13/chartex" xmlns:cx8="http://schemas.microsoft.com/office/drawing/2016/5/14/chartex" xmlns:mc="http://schemas.openxmlformats.org/markup-compatibility/2006" xmlns:aink="http://schemas.microsoft.com/office/drawing/2016/ink" xmlns:am3d="http://schemas.microsoft.com/office/drawing/2017/model3d" xmlns:o="urn:schemas-microsoft-com:office:office" xmlns:r="http://schemas.openxmlformats.org/officeDocument/2006/relationships" xmlns:m="http://schemas.openxmlformats.org/officeDocument/2006/math" xmlns:v="urn:schemas-microsoft-com:vml" xmlns:wp14="http://schemas.microsoft.com/office/word/2010/wordprocessingDrawing" xmlns:wp="http://schemas.openxmlformats.org/drawingml/2006/wordprocessingDrawing" xmlns:w10="urn:schemas-microsoft-com:office:word" xmlns:w="http://schemas.openxmlformats.org/wordprocessingml/2006/main" xmlns:w14="http://schemas.microsoft.com/office/word/2010/wordml" xmlns:w15="http://schemas.microsoft.com/office/word/2012/wordml" xmlns:w16cid="http://schemas.microsoft.com/office/word/2016/wordml/cid" xmlns:w16se="http://schemas.microsoft.com/office/word/2015/wordml/symex" xmlns:wpg="http://schemas.microsoft.com/office/word/2010/wordprocessingGroup" xmlns:wpi="http://schemas.microsoft.com/office/word/2010/wordprocessingInk" xmlns:wne="http://schemas.microsoft.com/office/word/2006/wordml" xmlns:wps="http://schemas.microsoft.com/office/word/2010/wordprocessingShape" mc:Ignorable="w14 w15 w16se w16cid wp14">
+  <w:abstractNum w:abstractNumId="0" w15:restartNumberingAfterBreak="0">
+    <w:nsid w:val="7D242A76"/>
+    <w:multiLevelType w:val="hybridMultilevel"/>
+    <w:tmpl w:val="2B5CBAE8"/>
+    <w:lvl w:ilvl="0" w:tplc="B77A6D80">
+      <w:start w:val="5"/>
+      <w:numFmt w:val="bullet"/>
+      <w:lvlText w:val="-"/>
+      <w:lvlJc w:val="left"/>
+      <w:pPr>
+        <w:ind w:left="720" w:hanging="360"/>
+      </w:pPr>
+      <w:rPr>
+        <w:rFonts w:ascii="Calibri" w:eastAsiaTheme="minorHAnsi" w:hAnsi="Calibri" w:cs="Calibri" w:hint="default"/>
+        <w:b/>
+      </w:rPr>
+    </w:lvl>
+    <w:lvl w:ilvl="1" w:tplc="04060003" w:tentative="1">
+      <w:start w:val="1"/>
+      <w:numFmt w:val="bullet"/>
+      <w:lvlText w:val="o"/>
+      <w:lvlJc w:val="left"/>
+      <w:pPr>
+        <w:ind w:left="1440" w:hanging="360"/>
+      </w:pPr>
+      <w:rPr>
+        <w:rFonts w:ascii="Courier New" w:hAnsi="Courier New" w:cs="Courier New" w:hint="default"/>
+      </w:rPr>
+    </w:lvl>
+    <w:lvl w:ilvl="2" w:tplc="04060005" w:tentative="1">
+      <w:start w:val="1"/>
+      <w:numFmt w:val="bullet"/>
+      <w:lvlText w:val=""/>
+      <w:lvlJc w:val="left"/>
+      <w:pPr>
+        <w:ind w:left="2160" w:hanging="360"/>
+      </w:pPr>
+      <w:rPr>
+        <w:rFonts w:ascii="Wingdings" w:hAnsi="Wingdings" w:hint="default"/>
+      </w:rPr>
+    </w:lvl>
+    <w:lvl w:ilvl="3" w:tplc="04060001" w:tentative="1">
+      <w:start w:val="1"/>
+      <w:numFmt w:val="bullet"/>
+      <w:lvlText w:val=""/>
+      <w:lvlJc w:val="left"/>
+      <w:pPr>
+        <w:ind w:left="2880" w:hanging="360"/>
+      </w:pPr>
+      <w:rPr>
+        <w:rFonts w:ascii="Symbol" w:hAnsi="Symbol" w:hint="default"/>
+      </w:rPr>
+    </w:lvl>
+    <w:lvl w:ilvl="4" w:tplc="04060003" w:tentative="1">
+      <w:start w:val="1"/>
+      <w:numFmt w:val="bullet"/>
+      <w:lvlText w:val="o"/>
+      <w:lvlJc w:val="left"/>
+      <w:pPr>
+        <w:ind w:left="3600" w:hanging="360"/>
+      </w:pPr>
+      <w:rPr>
+        <w:rFonts w:ascii="Courier New" w:hAnsi="Courier New" w:cs="Courier New" w:hint="default"/>
+      </w:rPr>
+    </w:lvl>
+    <w:lvl w:ilvl="5" w:tplc="04060005" w:tentative="1">
+      <w:start w:val="1"/>
+      <w:numFmt w:val="bullet"/>
+      <w:lvlText w:val=""/>
+      <w:lvlJc w:val="left"/>
+      <w:pPr>
+        <w:ind w:left="4320" w:hanging="360"/>
+      </w:pPr>
+      <w:rPr>
+        <w:rFonts w:ascii="Wingdings" w:hAnsi="Wingdings" w:hint="default"/>
+      </w:rPr>
+    </w:lvl>
+    <w:lvl w:ilvl="6" w:tplc="04060001" w:tentative="1">
+      <w:start w:val="1"/>
+      <w:numFmt w:val="bullet"/>
+      <w:lvlText w:val=""/>
+      <w:lvlJc w:val="left"/>
+      <w:pPr>
+        <w:ind w:left="5040" w:hanging="360"/>
+      </w:pPr>
+      <w:rPr>
+        <w:rFonts w:ascii="Symbol" w:hAnsi="Symbol" w:hint="default"/>
+      </w:rPr>
+    </w:lvl>
+    <w:lvl w:ilvl="7" w:tplc="04060003" w:tentative="1">
+      <w:start w:val="1"/>
+      <w:numFmt w:val="bullet"/>
+      <w:lvlText w:val="o"/>
+      <w:lvlJc w:val="left"/>
+      <w:pPr>
+        <w:ind w:left="5760" w:hanging="360"/>
+      </w:pPr>
+      <w:rPr>
+        <w:rFonts w:ascii="Courier New" w:hAnsi="Courier New" w:cs="Courier New" w:hint="default"/>
+      </w:rPr>
+    </w:lvl>
+    <w:lvl w:ilvl="8" w:tplc="04060005" w:tentative="1">
+      <w:start w:val="1"/>
+      <w:numFmt w:val="bullet"/>
+      <w:lvlText w:val=""/>
+      <w:lvlJc w:val="left"/>
+      <w:pPr>
+        <w:ind w:left="6480" w:hanging="360"/>
+      </w:pPr>
+      <w:rPr>
+        <w:rFonts w:ascii="Wingdings" w:hAnsi="Wingdings" w:hint="default"/>
+      </w:rPr>
+    </w:lvl>
+  </w:abstractNum>
+  <w:num w:numId="1">
+    <w:abstractNumId w:val="0"/>
+  </w:num>
+</w:numbering>
 </file>
 
 <file path=word/styles.xml><?xml version="1.0" encoding="utf-8"?>
@@ -3628,6 +4151,17 @@
       <w:szCs w:val="18"/>
     </w:rPr>
   </w:style>
+  <w:style w:type="paragraph" w:styleId="Listeafsnit">
+    <w:name w:val="List Paragraph"/>
+    <w:basedOn w:val="Normal"/>
+    <w:uiPriority w:val="34"/>
+    <w:qFormat/>
+    <w:rsid w:val="002545DC"/>
+    <w:pPr>
+      <w:ind w:left="720"/>
+      <w:contextualSpacing/>
+    </w:pPr>
+  </w:style>
 </w:styles>
 </file>
 
@@ -3931,7 +4465,7 @@
 </file>
 
 <file path=customXml/itemProps1.xml><?xml version="1.0" encoding="utf-8"?>
-<ds:datastoreItem xmlns:ds="http://schemas.openxmlformats.org/officeDocument/2006/customXml" ds:itemID="{0B05F44A-C457-4B26-B4B6-2396FE6CDABD}">
+<ds:datastoreItem xmlns:ds="http://schemas.openxmlformats.org/officeDocument/2006/customXml" ds:itemID="{9EDAC403-F673-4537-AAB1-6ACD586218D0}">
   <ds:schemaRefs>
     <ds:schemaRef ds:uri="http://schemas.openxmlformats.org/officeDocument/2006/bibliography"/>
   </ds:schemaRefs>

</xml_diff>